<commit_message>
Terminado pero falla estoy hasta la polla 2
</commit_message>
<xml_diff>
--- a/memoriaALexGrupo113 (Recuperado automáticamente).docx
+++ b/memoriaALexGrupo113 (Recuperado automáticamente).docx
@@ -3954,6 +3954,7 @@
           <w:i w:val="0"/>
           <w:sz w:val="36"/>
           <w:szCs w:val="18"/>
+          <w:lang w:val="en-US"/>
         </w:rPr>
       </w:pPr>
       <w:r>
@@ -3965,6 +3966,16 @@
           <w:szCs w:val="18"/>
         </w:rPr>
         <w:tab/>
+      </w:r>
+      <w:r>
+        <w:rPr>
+          <w:rFonts w:ascii="Book Antiqua" w:hAnsi="Book Antiqua"/>
+          <w:bCs/>
+          <w:i w:val="0"/>
+          <w:sz w:val="36"/>
+          <w:szCs w:val="18"/>
+          <w:lang w:val="en-US"/>
+        </w:rPr>
         <w:t>I -&gt; =</w:t>
       </w:r>
     </w:p>
@@ -3979,6 +3990,7 @@
           <w:i w:val="0"/>
           <w:sz w:val="36"/>
           <w:szCs w:val="18"/>
+          <w:lang w:val="en-US"/>
         </w:rPr>
       </w:pPr>
       <w:r>
@@ -3988,8 +4000,33 @@
           <w:i w:val="0"/>
           <w:sz w:val="36"/>
           <w:szCs w:val="18"/>
-        </w:rPr>
-        <w:t>A -&gt; cA | “</w:t>
+          <w:lang w:val="en-US"/>
+        </w:rPr>
+        <w:t xml:space="preserve">A -&gt; </w:t>
+      </w:r>
+      <w:proofErr w:type="spellStart"/>
+      <w:r>
+        <w:rPr>
+          <w:rFonts w:ascii="Book Antiqua" w:hAnsi="Book Antiqua"/>
+          <w:bCs/>
+          <w:i w:val="0"/>
+          <w:sz w:val="36"/>
+          <w:szCs w:val="18"/>
+          <w:lang w:val="en-US"/>
+        </w:rPr>
+        <w:t>cA</w:t>
+      </w:r>
+      <w:proofErr w:type="spellEnd"/>
+      <w:r>
+        <w:rPr>
+          <w:rFonts w:ascii="Book Antiqua" w:hAnsi="Book Antiqua"/>
+          <w:bCs/>
+          <w:i w:val="0"/>
+          <w:sz w:val="36"/>
+          <w:szCs w:val="18"/>
+          <w:lang w:val="en-US"/>
+        </w:rPr>
+        <w:t xml:space="preserve"> | “</w:t>
       </w:r>
     </w:p>
     <w:p>
@@ -4003,6 +4040,7 @@
           <w:i w:val="0"/>
           <w:sz w:val="36"/>
           <w:szCs w:val="18"/>
+          <w:lang w:val="en-US"/>
         </w:rPr>
       </w:pPr>
     </w:p>
@@ -4017,6 +4055,7 @@
           <w:i w:val="0"/>
           <w:sz w:val="36"/>
           <w:szCs w:val="18"/>
+          <w:lang w:val="en-US"/>
         </w:rPr>
       </w:pPr>
       <w:r>
@@ -4026,9 +4065,11 @@
           <w:i w:val="0"/>
           <w:sz w:val="36"/>
           <w:szCs w:val="18"/>
-        </w:rPr>
-        <w:t xml:space="preserve">D-&gt; dD | .D’ | </w:t>
-      </w:r>
+          <w:lang w:val="en-US"/>
+        </w:rPr>
+        <w:t xml:space="preserve">D-&gt; </w:t>
+      </w:r>
+      <w:proofErr w:type="spellStart"/>
       <w:r>
         <w:rPr>
           <w:rFonts w:ascii="Book Antiqua" w:hAnsi="Book Antiqua"/>
@@ -4036,6 +4077,53 @@
           <w:i w:val="0"/>
           <w:sz w:val="36"/>
           <w:szCs w:val="18"/>
+          <w:lang w:val="en-US"/>
+        </w:rPr>
+        <w:t>dD</w:t>
+      </w:r>
+      <w:proofErr w:type="spellEnd"/>
+      <w:r>
+        <w:rPr>
+          <w:rFonts w:ascii="Book Antiqua" w:hAnsi="Book Antiqua"/>
+          <w:bCs/>
+          <w:i w:val="0"/>
+          <w:sz w:val="36"/>
+          <w:szCs w:val="18"/>
+          <w:lang w:val="en-US"/>
+        </w:rPr>
+        <w:t xml:space="preserve"> </w:t>
+      </w:r>
+      <w:proofErr w:type="gramStart"/>
+      <w:r>
+        <w:rPr>
+          <w:rFonts w:ascii="Book Antiqua" w:hAnsi="Book Antiqua"/>
+          <w:bCs/>
+          <w:i w:val="0"/>
+          <w:sz w:val="36"/>
+          <w:szCs w:val="18"/>
+          <w:lang w:val="en-US"/>
+        </w:rPr>
+        <w:t>| .D</w:t>
+      </w:r>
+      <w:proofErr w:type="gramEnd"/>
+      <w:r>
+        <w:rPr>
+          <w:rFonts w:ascii="Book Antiqua" w:hAnsi="Book Antiqua"/>
+          <w:bCs/>
+          <w:i w:val="0"/>
+          <w:sz w:val="36"/>
+          <w:szCs w:val="18"/>
+          <w:lang w:val="en-US"/>
+        </w:rPr>
+        <w:t xml:space="preserve">’ | </w:t>
+      </w:r>
+      <w:r>
+        <w:rPr>
+          <w:rFonts w:ascii="Book Antiqua" w:hAnsi="Book Antiqua"/>
+          <w:bCs/>
+          <w:i w:val="0"/>
+          <w:sz w:val="36"/>
+          <w:szCs w:val="18"/>
         </w:rPr>
         <w:t>λ</w:t>
       </w:r>
@@ -4051,6 +4139,7 @@
           <w:i w:val="0"/>
           <w:sz w:val="36"/>
           <w:szCs w:val="18"/>
+          <w:lang w:val="en-US"/>
         </w:rPr>
       </w:pPr>
     </w:p>
@@ -4065,6 +4154,7 @@
           <w:i w:val="0"/>
           <w:sz w:val="36"/>
           <w:szCs w:val="18"/>
+          <w:lang w:val="en-US"/>
         </w:rPr>
       </w:pPr>
       <w:r>
@@ -4074,8 +4164,33 @@
           <w:i w:val="0"/>
           <w:sz w:val="36"/>
           <w:szCs w:val="18"/>
-        </w:rPr>
-        <w:t>D’ -&gt; dD’’</w:t>
+          <w:lang w:val="en-US"/>
+        </w:rPr>
+        <w:t xml:space="preserve">D’ -&gt; </w:t>
+      </w:r>
+      <w:proofErr w:type="spellStart"/>
+      <w:r>
+        <w:rPr>
+          <w:rFonts w:ascii="Book Antiqua" w:hAnsi="Book Antiqua"/>
+          <w:bCs/>
+          <w:i w:val="0"/>
+          <w:sz w:val="36"/>
+          <w:szCs w:val="18"/>
+          <w:lang w:val="en-US"/>
+        </w:rPr>
+        <w:t>dD</w:t>
+      </w:r>
+      <w:proofErr w:type="spellEnd"/>
+      <w:r>
+        <w:rPr>
+          <w:rFonts w:ascii="Book Antiqua" w:hAnsi="Book Antiqua"/>
+          <w:bCs/>
+          <w:i w:val="0"/>
+          <w:sz w:val="36"/>
+          <w:szCs w:val="18"/>
+          <w:lang w:val="en-US"/>
+        </w:rPr>
+        <w:t>’’</w:t>
       </w:r>
     </w:p>
     <w:p>
@@ -4089,6 +4204,7 @@
           <w:i w:val="0"/>
           <w:sz w:val="36"/>
           <w:szCs w:val="18"/>
+          <w:lang w:val="en-US"/>
         </w:rPr>
       </w:pPr>
     </w:p>
@@ -4103,6 +4219,7 @@
           <w:i w:val="0"/>
           <w:sz w:val="36"/>
           <w:szCs w:val="18"/>
+          <w:lang w:val="en-US"/>
         </w:rPr>
       </w:pPr>
       <w:r>
@@ -4112,9 +4229,12 @@
           <w:i w:val="0"/>
           <w:sz w:val="36"/>
           <w:szCs w:val="18"/>
-        </w:rPr>
-        <w:t xml:space="preserve">D’’ -&gt; dD’’ | </w:t>
-      </w:r>
+          <w:lang w:val="en-US"/>
+        </w:rPr>
+        <w:t xml:space="preserve">D’’ -&gt; </w:t>
+      </w:r>
+      <w:proofErr w:type="spellStart"/>
+      <w:proofErr w:type="gramStart"/>
       <w:r>
         <w:rPr>
           <w:rFonts w:ascii="Book Antiqua" w:hAnsi="Book Antiqua"/>
@@ -4122,9 +4242,33 @@
           <w:i w:val="0"/>
           <w:sz w:val="36"/>
           <w:szCs w:val="18"/>
+          <w:lang w:val="en-US"/>
+        </w:rPr>
+        <w:t>dD</w:t>
+      </w:r>
+      <w:proofErr w:type="spellEnd"/>
+      <w:r>
+        <w:rPr>
+          <w:rFonts w:ascii="Book Antiqua" w:hAnsi="Book Antiqua"/>
+          <w:bCs/>
+          <w:i w:val="0"/>
+          <w:sz w:val="36"/>
+          <w:szCs w:val="18"/>
+          <w:lang w:val="en-US"/>
+        </w:rPr>
+        <w:t xml:space="preserve">’’ | </w:t>
+      </w:r>
+      <w:r>
+        <w:rPr>
+          <w:rFonts w:ascii="Book Antiqua" w:hAnsi="Book Antiqua"/>
+          <w:bCs/>
+          <w:i w:val="0"/>
+          <w:sz w:val="36"/>
+          <w:szCs w:val="18"/>
         </w:rPr>
         <w:t>λ</w:t>
       </w:r>
+      <w:proofErr w:type="gramEnd"/>
     </w:p>
     <w:p>
       <w:pPr>
@@ -4137,6 +4281,7 @@
           <w:i w:val="0"/>
           <w:sz w:val="36"/>
           <w:szCs w:val="18"/>
+          <w:lang w:val="en-US"/>
         </w:rPr>
       </w:pPr>
     </w:p>
@@ -4151,6 +4296,7 @@
           <w:i w:val="0"/>
           <w:sz w:val="36"/>
           <w:szCs w:val="18"/>
+          <w:lang w:val="en-US"/>
         </w:rPr>
       </w:pPr>
       <w:r>
@@ -4160,9 +4306,11 @@
           <w:i w:val="0"/>
           <w:sz w:val="36"/>
           <w:szCs w:val="18"/>
-        </w:rPr>
-        <w:t xml:space="preserve">P -&gt; lP | </w:t>
-      </w:r>
+          <w:lang w:val="en-US"/>
+        </w:rPr>
+        <w:t xml:space="preserve">P -&gt; </w:t>
+      </w:r>
+      <w:proofErr w:type="spellStart"/>
       <w:r>
         <w:rPr>
           <w:rFonts w:ascii="Book Antiqua" w:hAnsi="Book Antiqua"/>
@@ -4170,6 +4318,29 @@
           <w:i w:val="0"/>
           <w:sz w:val="36"/>
           <w:szCs w:val="18"/>
+          <w:lang w:val="en-US"/>
+        </w:rPr>
+        <w:t>lP</w:t>
+      </w:r>
+      <w:proofErr w:type="spellEnd"/>
+      <w:r>
+        <w:rPr>
+          <w:rFonts w:ascii="Book Antiqua" w:hAnsi="Book Antiqua"/>
+          <w:bCs/>
+          <w:i w:val="0"/>
+          <w:sz w:val="36"/>
+          <w:szCs w:val="18"/>
+          <w:lang w:val="en-US"/>
+        </w:rPr>
+        <w:t xml:space="preserve"> | </w:t>
+      </w:r>
+      <w:r>
+        <w:rPr>
+          <w:rFonts w:ascii="Book Antiqua" w:hAnsi="Book Antiqua"/>
+          <w:bCs/>
+          <w:i w:val="0"/>
+          <w:sz w:val="36"/>
+          <w:szCs w:val="18"/>
         </w:rPr>
         <w:t>λ</w:t>
       </w:r>
@@ -4185,6 +4356,7 @@
           <w:i w:val="0"/>
           <w:sz w:val="36"/>
           <w:szCs w:val="18"/>
+          <w:lang w:val="en-US"/>
         </w:rPr>
       </w:pPr>
     </w:p>
@@ -4199,6 +4371,7 @@
           <w:i w:val="0"/>
           <w:sz w:val="36"/>
           <w:szCs w:val="18"/>
+          <w:lang w:val="en-US"/>
         </w:rPr>
       </w:pPr>
       <w:r>
@@ -4208,6 +4381,7 @@
           <w:i w:val="0"/>
           <w:sz w:val="36"/>
           <w:szCs w:val="18"/>
+          <w:lang w:val="en-US"/>
         </w:rPr>
         <w:t>C -&gt; *C’</w:t>
       </w:r>
@@ -4223,6 +4397,7 @@
           <w:i w:val="0"/>
           <w:sz w:val="36"/>
           <w:szCs w:val="18"/>
+          <w:lang w:val="en-US"/>
         </w:rPr>
       </w:pPr>
     </w:p>
@@ -4237,6 +4412,7 @@
           <w:i w:val="0"/>
           <w:sz w:val="36"/>
           <w:szCs w:val="18"/>
+          <w:lang w:val="en-US"/>
         </w:rPr>
       </w:pPr>
       <w:r>
@@ -4246,8 +4422,33 @@
           <w:i w:val="0"/>
           <w:sz w:val="36"/>
           <w:szCs w:val="18"/>
-        </w:rPr>
-        <w:t>C’ -&gt;c’C’ | *C’’</w:t>
+          <w:lang w:val="en-US"/>
+        </w:rPr>
+        <w:t>C’ -&gt;</w:t>
+      </w:r>
+      <w:proofErr w:type="spellStart"/>
+      <w:r>
+        <w:rPr>
+          <w:rFonts w:ascii="Book Antiqua" w:hAnsi="Book Antiqua"/>
+          <w:bCs/>
+          <w:i w:val="0"/>
+          <w:sz w:val="36"/>
+          <w:szCs w:val="18"/>
+          <w:lang w:val="en-US"/>
+        </w:rPr>
+        <w:t>c’C</w:t>
+      </w:r>
+      <w:proofErr w:type="spellEnd"/>
+      <w:r>
+        <w:rPr>
+          <w:rFonts w:ascii="Book Antiqua" w:hAnsi="Book Antiqua"/>
+          <w:bCs/>
+          <w:i w:val="0"/>
+          <w:sz w:val="36"/>
+          <w:szCs w:val="18"/>
+          <w:lang w:val="en-US"/>
+        </w:rPr>
+        <w:t>’ | *C’’</w:t>
       </w:r>
     </w:p>
     <w:p>
@@ -4261,6 +4462,7 @@
           <w:i w:val="0"/>
           <w:sz w:val="36"/>
           <w:szCs w:val="18"/>
+          <w:lang w:val="en-US"/>
         </w:rPr>
       </w:pPr>
     </w:p>
@@ -4275,8 +4477,10 @@
           <w:i w:val="0"/>
           <w:sz w:val="36"/>
           <w:szCs w:val="18"/>
-        </w:rPr>
-      </w:pPr>
+          <w:lang w:val="en-US"/>
+        </w:rPr>
+      </w:pPr>
+      <w:proofErr w:type="gramStart"/>
       <w:r>
         <w:rPr>
           <w:rFonts w:ascii="Book Antiqua" w:hAnsi="Book Antiqua"/>
@@ -4284,8 +4488,21 @@
           <w:i w:val="0"/>
           <w:sz w:val="36"/>
           <w:szCs w:val="18"/>
-        </w:rPr>
-        <w:t>C’’ -&gt; /</w:t>
+          <w:lang w:val="en-US"/>
+        </w:rPr>
+        <w:t>C’’</w:t>
+      </w:r>
+      <w:proofErr w:type="gramEnd"/>
+      <w:r>
+        <w:rPr>
+          <w:rFonts w:ascii="Book Antiqua" w:hAnsi="Book Antiqua"/>
+          <w:bCs/>
+          <w:i w:val="0"/>
+          <w:sz w:val="36"/>
+          <w:szCs w:val="18"/>
+          <w:lang w:val="en-US"/>
+        </w:rPr>
+        <w:t xml:space="preserve"> -&gt; /</w:t>
       </w:r>
     </w:p>
     <w:p>
@@ -4293,6 +4510,7 @@
         <w:pStyle w:val="Ttulo3"/>
         <w:rPr>
           <w:noProof/>
+          <w:lang w:val="en-US"/>
         </w:rPr>
       </w:pPr>
     </w:p>
@@ -4587,6 +4805,65 @@
           <w:color w:val="161718" w:themeColor="text1"/>
           <w:sz w:val="32"/>
           <w:szCs w:val="24"/>
+        </w:rPr>
+      </w:pPr>
+      <w:r>
+        <w:rPr>
+          <w:rFonts w:ascii="Book Antiqua" w:hAnsi="Book Antiqua"/>
+          <w:color w:val="161718" w:themeColor="text1"/>
+          <w:sz w:val="32"/>
+          <w:szCs w:val="24"/>
+        </w:rPr>
+        <w:t xml:space="preserve">0:40 Leer; </w:t>
+      </w:r>
+      <w:proofErr w:type="spellStart"/>
+      <w:r>
+        <w:rPr>
+          <w:rFonts w:ascii="Book Antiqua" w:hAnsi="Book Antiqua"/>
+          <w:color w:val="161718" w:themeColor="text1"/>
+          <w:sz w:val="32"/>
+          <w:szCs w:val="24"/>
+        </w:rPr>
+        <w:t>Gen_token</w:t>
+      </w:r>
+      <w:proofErr w:type="spellEnd"/>
+      <w:r>
+        <w:rPr>
+          <w:rFonts w:ascii="Book Antiqua" w:hAnsi="Book Antiqua"/>
+          <w:color w:val="161718" w:themeColor="text1"/>
+          <w:sz w:val="32"/>
+          <w:szCs w:val="24"/>
+        </w:rPr>
+        <w:t>(&lt;</w:t>
+      </w:r>
+      <w:proofErr w:type="gramStart"/>
+      <w:r>
+        <w:rPr>
+          <w:rFonts w:ascii="Book Antiqua" w:hAnsi="Book Antiqua"/>
+          <w:color w:val="161718" w:themeColor="text1"/>
+          <w:sz w:val="32"/>
+          <w:szCs w:val="24"/>
+        </w:rPr>
+        <w:t>Mayor,-</w:t>
+      </w:r>
+      <w:proofErr w:type="gramEnd"/>
+      <w:r>
+        <w:rPr>
+          <w:rFonts w:ascii="Book Antiqua" w:hAnsi="Book Antiqua"/>
+          <w:color w:val="161718" w:themeColor="text1"/>
+          <w:sz w:val="32"/>
+          <w:szCs w:val="24"/>
+        </w:rPr>
+        <w:t>&gt;)</w:t>
+      </w:r>
+    </w:p>
+    <w:p>
+      <w:pPr>
+        <w:rPr>
+          <w:rFonts w:ascii="Book Antiqua" w:hAnsi="Book Antiqua"/>
+          <w:color w:val="161718" w:themeColor="text1"/>
+          <w:sz w:val="32"/>
+          <w:szCs w:val="24"/>
           <w:lang w:val="en-GB"/>
         </w:rPr>
       </w:pPr>
@@ -4598,11 +4875,10 @@
           <w:szCs w:val="24"/>
           <w:lang w:val="en-GB"/>
         </w:rPr>
-        <w:t>0:40 Leer; Gen_token(&lt;Mayor,-&gt;)</w:t>
-      </w:r>
-    </w:p>
-    <w:p>
-      <w:pPr>
+        <w:t xml:space="preserve">0:41 Leer; </w:t>
+      </w:r>
+      <w:proofErr w:type="spellStart"/>
+      <w:r>
         <w:rPr>
           <w:rFonts w:ascii="Book Antiqua" w:hAnsi="Book Antiqua"/>
           <w:color w:val="161718" w:themeColor="text1"/>
@@ -4610,7 +4886,9 @@
           <w:szCs w:val="24"/>
           <w:lang w:val="en-GB"/>
         </w:rPr>
-      </w:pPr>
+        <w:t>Gen_token</w:t>
+      </w:r>
+      <w:proofErr w:type="spellEnd"/>
       <w:r>
         <w:rPr>
           <w:rFonts w:ascii="Book Antiqua" w:hAnsi="Book Antiqua"/>
@@ -4619,11 +4897,10 @@
           <w:szCs w:val="24"/>
           <w:lang w:val="en-GB"/>
         </w:rPr>
-        <w:t>0:41 Leer; Gen_token(&lt;Not,-&gt;)</w:t>
-      </w:r>
-    </w:p>
-    <w:p>
-      <w:pPr>
+        <w:t>(&lt;</w:t>
+      </w:r>
+      <w:proofErr w:type="gramStart"/>
+      <w:r>
         <w:rPr>
           <w:rFonts w:ascii="Book Antiqua" w:hAnsi="Book Antiqua"/>
           <w:color w:val="161718" w:themeColor="text1"/>
@@ -4631,7 +4908,9 @@
           <w:szCs w:val="24"/>
           <w:lang w:val="en-GB"/>
         </w:rPr>
-      </w:pPr>
+        <w:t>Not,-</w:t>
+      </w:r>
+      <w:proofErr w:type="gramEnd"/>
       <w:r>
         <w:rPr>
           <w:rFonts w:ascii="Book Antiqua" w:hAnsi="Book Antiqua"/>
@@ -4640,6 +4919,27 @@
           <w:szCs w:val="24"/>
           <w:lang w:val="en-GB"/>
         </w:rPr>
+        <w:t>&gt;)</w:t>
+      </w:r>
+    </w:p>
+    <w:p>
+      <w:pPr>
+        <w:rPr>
+          <w:rFonts w:ascii="Book Antiqua" w:hAnsi="Book Antiqua"/>
+          <w:color w:val="161718" w:themeColor="text1"/>
+          <w:sz w:val="32"/>
+          <w:szCs w:val="24"/>
+          <w:lang w:val="en-GB"/>
+        </w:rPr>
+      </w:pPr>
+      <w:r>
+        <w:rPr>
+          <w:rFonts w:ascii="Book Antiqua" w:hAnsi="Book Antiqua"/>
+          <w:color w:val="161718" w:themeColor="text1"/>
+          <w:sz w:val="32"/>
+          <w:szCs w:val="24"/>
+          <w:lang w:val="en-GB"/>
+        </w:rPr>
         <w:t>0:42 Leer; Gen_token(&lt;CierraCorch,-&gt;)</w:t>
       </w:r>
     </w:p>
@@ -4772,58 +5072,196 @@
           <w:color w:val="161718" w:themeColor="text1"/>
           <w:sz w:val="32"/>
           <w:szCs w:val="24"/>
-          <w:lang w:val="en-GB"/>
-        </w:rPr>
-      </w:pPr>
-      <w:r>
-        <w:rPr>
-          <w:rFonts w:ascii="Book Antiqua" w:hAnsi="Book Antiqua"/>
-          <w:color w:val="161718" w:themeColor="text1"/>
-          <w:sz w:val="32"/>
-          <w:szCs w:val="24"/>
-          <w:lang w:val="en-GB"/>
-        </w:rPr>
-        <w:t>0:45 Leer; Gen_token(&lt;CierraPar,-&gt;)</w:t>
-      </w:r>
-    </w:p>
-    <w:p>
-      <w:pPr>
-        <w:rPr>
-          <w:rFonts w:ascii="Book Antiqua" w:hAnsi="Book Antiqua"/>
-          <w:color w:val="161718" w:themeColor="text1"/>
-          <w:sz w:val="32"/>
-          <w:szCs w:val="24"/>
-          <w:lang w:val="en-GB"/>
-        </w:rPr>
-      </w:pPr>
-      <w:r>
-        <w:rPr>
-          <w:rFonts w:ascii="Book Antiqua" w:hAnsi="Book Antiqua"/>
-          <w:color w:val="161718" w:themeColor="text1"/>
-          <w:sz w:val="32"/>
-          <w:szCs w:val="24"/>
-          <w:lang w:val="en-GB"/>
-        </w:rPr>
-        <w:t>0:46 Leer; Gen_token(&lt;Pcoma,-&gt;)</w:t>
-      </w:r>
-    </w:p>
-    <w:p>
-      <w:pPr>
-        <w:rPr>
-          <w:rFonts w:ascii="Book Antiqua" w:hAnsi="Book Antiqua"/>
-          <w:color w:val="161718" w:themeColor="text1"/>
-          <w:sz w:val="32"/>
-          <w:szCs w:val="24"/>
-        </w:rPr>
-      </w:pPr>
-      <w:r>
-        <w:rPr>
-          <w:rFonts w:ascii="Book Antiqua" w:hAnsi="Book Antiqua"/>
-          <w:color w:val="161718" w:themeColor="text1"/>
-          <w:sz w:val="32"/>
-          <w:szCs w:val="24"/>
-        </w:rPr>
-        <w:t>0:47 Leer; Gen_token(&lt;Coma,-&gt;)</w:t>
+        </w:rPr>
+      </w:pPr>
+      <w:r>
+        <w:rPr>
+          <w:rFonts w:ascii="Book Antiqua" w:hAnsi="Book Antiqua"/>
+          <w:color w:val="161718" w:themeColor="text1"/>
+          <w:sz w:val="32"/>
+          <w:szCs w:val="24"/>
+        </w:rPr>
+        <w:t xml:space="preserve">0:45 Leer; </w:t>
+      </w:r>
+      <w:proofErr w:type="spellStart"/>
+      <w:r>
+        <w:rPr>
+          <w:rFonts w:ascii="Book Antiqua" w:hAnsi="Book Antiqua"/>
+          <w:color w:val="161718" w:themeColor="text1"/>
+          <w:sz w:val="32"/>
+          <w:szCs w:val="24"/>
+        </w:rPr>
+        <w:t>Gen_token</w:t>
+      </w:r>
+      <w:proofErr w:type="spellEnd"/>
+      <w:r>
+        <w:rPr>
+          <w:rFonts w:ascii="Book Antiqua" w:hAnsi="Book Antiqua"/>
+          <w:color w:val="161718" w:themeColor="text1"/>
+          <w:sz w:val="32"/>
+          <w:szCs w:val="24"/>
+        </w:rPr>
+        <w:t>(&lt;</w:t>
+      </w:r>
+      <w:proofErr w:type="spellStart"/>
+      <w:proofErr w:type="gramStart"/>
+      <w:r>
+        <w:rPr>
+          <w:rFonts w:ascii="Book Antiqua" w:hAnsi="Book Antiqua"/>
+          <w:color w:val="161718" w:themeColor="text1"/>
+          <w:sz w:val="32"/>
+          <w:szCs w:val="24"/>
+        </w:rPr>
+        <w:t>CierraPar</w:t>
+      </w:r>
+      <w:proofErr w:type="spellEnd"/>
+      <w:r>
+        <w:rPr>
+          <w:rFonts w:ascii="Book Antiqua" w:hAnsi="Book Antiqua"/>
+          <w:color w:val="161718" w:themeColor="text1"/>
+          <w:sz w:val="32"/>
+          <w:szCs w:val="24"/>
+        </w:rPr>
+        <w:t>,-</w:t>
+      </w:r>
+      <w:proofErr w:type="gramEnd"/>
+      <w:r>
+        <w:rPr>
+          <w:rFonts w:ascii="Book Antiqua" w:hAnsi="Book Antiqua"/>
+          <w:color w:val="161718" w:themeColor="text1"/>
+          <w:sz w:val="32"/>
+          <w:szCs w:val="24"/>
+        </w:rPr>
+        <w:t>&gt;)</w:t>
+      </w:r>
+    </w:p>
+    <w:p>
+      <w:pPr>
+        <w:rPr>
+          <w:rFonts w:ascii="Book Antiqua" w:hAnsi="Book Antiqua"/>
+          <w:color w:val="161718" w:themeColor="text1"/>
+          <w:sz w:val="32"/>
+          <w:szCs w:val="24"/>
+        </w:rPr>
+      </w:pPr>
+      <w:r>
+        <w:rPr>
+          <w:rFonts w:ascii="Book Antiqua" w:hAnsi="Book Antiqua"/>
+          <w:color w:val="161718" w:themeColor="text1"/>
+          <w:sz w:val="32"/>
+          <w:szCs w:val="24"/>
+        </w:rPr>
+        <w:t xml:space="preserve">0:46 Leer; </w:t>
+      </w:r>
+      <w:proofErr w:type="spellStart"/>
+      <w:r>
+        <w:rPr>
+          <w:rFonts w:ascii="Book Antiqua" w:hAnsi="Book Antiqua"/>
+          <w:color w:val="161718" w:themeColor="text1"/>
+          <w:sz w:val="32"/>
+          <w:szCs w:val="24"/>
+        </w:rPr>
+        <w:t>Gen_token</w:t>
+      </w:r>
+      <w:proofErr w:type="spellEnd"/>
+      <w:r>
+        <w:rPr>
+          <w:rFonts w:ascii="Book Antiqua" w:hAnsi="Book Antiqua"/>
+          <w:color w:val="161718" w:themeColor="text1"/>
+          <w:sz w:val="32"/>
+          <w:szCs w:val="24"/>
+        </w:rPr>
+        <w:t>(&lt;</w:t>
+      </w:r>
+      <w:proofErr w:type="spellStart"/>
+      <w:proofErr w:type="gramStart"/>
+      <w:r>
+        <w:rPr>
+          <w:rFonts w:ascii="Book Antiqua" w:hAnsi="Book Antiqua"/>
+          <w:color w:val="161718" w:themeColor="text1"/>
+          <w:sz w:val="32"/>
+          <w:szCs w:val="24"/>
+        </w:rPr>
+        <w:t>Pcoma</w:t>
+      </w:r>
+      <w:proofErr w:type="spellEnd"/>
+      <w:r>
+        <w:rPr>
+          <w:rFonts w:ascii="Book Antiqua" w:hAnsi="Book Antiqua"/>
+          <w:color w:val="161718" w:themeColor="text1"/>
+          <w:sz w:val="32"/>
+          <w:szCs w:val="24"/>
+        </w:rPr>
+        <w:t>,-</w:t>
+      </w:r>
+      <w:proofErr w:type="gramEnd"/>
+      <w:r>
+        <w:rPr>
+          <w:rFonts w:ascii="Book Antiqua" w:hAnsi="Book Antiqua"/>
+          <w:color w:val="161718" w:themeColor="text1"/>
+          <w:sz w:val="32"/>
+          <w:szCs w:val="24"/>
+        </w:rPr>
+        <w:t>&gt;)</w:t>
+      </w:r>
+    </w:p>
+    <w:p>
+      <w:pPr>
+        <w:rPr>
+          <w:rFonts w:ascii="Book Antiqua" w:hAnsi="Book Antiqua"/>
+          <w:color w:val="161718" w:themeColor="text1"/>
+          <w:sz w:val="32"/>
+          <w:szCs w:val="24"/>
+        </w:rPr>
+      </w:pPr>
+      <w:r>
+        <w:rPr>
+          <w:rFonts w:ascii="Book Antiqua" w:hAnsi="Book Antiqua"/>
+          <w:color w:val="161718" w:themeColor="text1"/>
+          <w:sz w:val="32"/>
+          <w:szCs w:val="24"/>
+        </w:rPr>
+        <w:t xml:space="preserve">0:47 Leer; </w:t>
+      </w:r>
+      <w:proofErr w:type="spellStart"/>
+      <w:r>
+        <w:rPr>
+          <w:rFonts w:ascii="Book Antiqua" w:hAnsi="Book Antiqua"/>
+          <w:color w:val="161718" w:themeColor="text1"/>
+          <w:sz w:val="32"/>
+          <w:szCs w:val="24"/>
+        </w:rPr>
+        <w:t>Gen_token</w:t>
+      </w:r>
+      <w:proofErr w:type="spellEnd"/>
+      <w:r>
+        <w:rPr>
+          <w:rFonts w:ascii="Book Antiqua" w:hAnsi="Book Antiqua"/>
+          <w:color w:val="161718" w:themeColor="text1"/>
+          <w:sz w:val="32"/>
+          <w:szCs w:val="24"/>
+        </w:rPr>
+        <w:t>(&lt;</w:t>
+      </w:r>
+      <w:proofErr w:type="gramStart"/>
+      <w:r>
+        <w:rPr>
+          <w:rFonts w:ascii="Book Antiqua" w:hAnsi="Book Antiqua"/>
+          <w:color w:val="161718" w:themeColor="text1"/>
+          <w:sz w:val="32"/>
+          <w:szCs w:val="24"/>
+        </w:rPr>
+        <w:t>Coma,-</w:t>
+      </w:r>
+      <w:proofErr w:type="gramEnd"/>
+      <w:r>
+        <w:rPr>
+          <w:rFonts w:ascii="Book Antiqua" w:hAnsi="Book Antiqua"/>
+          <w:color w:val="161718" w:themeColor="text1"/>
+          <w:sz w:val="32"/>
+          <w:szCs w:val="24"/>
+        </w:rPr>
+        <w:t>&gt;)</w:t>
       </w:r>
     </w:p>
     <w:p>
@@ -6592,105 +7030,138 @@
           <w:color w:val="161718" w:themeColor="text1"/>
           <w:sz w:val="24"/>
           <w:szCs w:val="24"/>
-        </w:rPr>
-      </w:pPr>
-      <w:r>
-        <w:rPr>
-          <w:rFonts w:ascii="Book Antiqua" w:hAnsi="Book Antiqua"/>
-          <w:color w:val="161718" w:themeColor="text1"/>
-          <w:sz w:val="24"/>
-          <w:szCs w:val="24"/>
-        </w:rPr>
-        <w:t xml:space="preserve">* LEXEMA : 'true' </w:t>
-      </w:r>
-    </w:p>
-    <w:p>
-      <w:pPr>
-        <w:rPr>
-          <w:rFonts w:ascii="Book Antiqua" w:hAnsi="Book Antiqua"/>
-          <w:color w:val="161718" w:themeColor="text1"/>
-          <w:sz w:val="24"/>
-          <w:szCs w:val="24"/>
-        </w:rPr>
-      </w:pPr>
-    </w:p>
-    <w:p>
-      <w:pPr>
-        <w:rPr>
-          <w:rFonts w:ascii="Book Antiqua" w:hAnsi="Book Antiqua"/>
-          <w:color w:val="161718" w:themeColor="text1"/>
-          <w:sz w:val="24"/>
-          <w:szCs w:val="24"/>
-        </w:rPr>
-      </w:pPr>
-    </w:p>
-    <w:p>
-      <w:pPr>
-        <w:rPr>
-          <w:rFonts w:ascii="Book Antiqua" w:hAnsi="Book Antiqua"/>
-          <w:color w:val="161718" w:themeColor="text1"/>
-          <w:sz w:val="24"/>
-          <w:szCs w:val="24"/>
-        </w:rPr>
-      </w:pPr>
-    </w:p>
-    <w:p>
-      <w:pPr>
-        <w:rPr>
-          <w:rFonts w:ascii="Book Antiqua" w:hAnsi="Book Antiqua"/>
-          <w:color w:val="161718" w:themeColor="text1"/>
-          <w:sz w:val="24"/>
-          <w:szCs w:val="24"/>
-        </w:rPr>
-      </w:pPr>
-    </w:p>
-    <w:p>
-      <w:pPr>
-        <w:rPr>
-          <w:rFonts w:ascii="Book Antiqua" w:hAnsi="Book Antiqua"/>
-          <w:color w:val="161718" w:themeColor="text1"/>
-          <w:sz w:val="24"/>
-          <w:szCs w:val="24"/>
-        </w:rPr>
-      </w:pPr>
-    </w:p>
-    <w:p>
-      <w:pPr>
-        <w:rPr>
-          <w:rFonts w:ascii="Book Antiqua" w:hAnsi="Book Antiqua"/>
-          <w:color w:val="161718" w:themeColor="text1"/>
-          <w:sz w:val="24"/>
-          <w:szCs w:val="24"/>
-        </w:rPr>
-      </w:pPr>
-    </w:p>
-    <w:p>
-      <w:pPr>
-        <w:rPr>
-          <w:rFonts w:ascii="Book Antiqua" w:hAnsi="Book Antiqua"/>
-          <w:color w:val="161718" w:themeColor="text1"/>
-          <w:sz w:val="24"/>
-          <w:szCs w:val="24"/>
-        </w:rPr>
-      </w:pPr>
-    </w:p>
-    <w:p>
-      <w:pPr>
-        <w:rPr>
-          <w:rFonts w:ascii="Book Antiqua" w:hAnsi="Book Antiqua"/>
-          <w:color w:val="161718" w:themeColor="text1"/>
-          <w:sz w:val="24"/>
-          <w:szCs w:val="24"/>
-        </w:rPr>
-      </w:pPr>
-    </w:p>
-    <w:p>
-      <w:pPr>
-        <w:rPr>
-          <w:rFonts w:ascii="Book Antiqua" w:hAnsi="Book Antiqua"/>
-          <w:color w:val="161718" w:themeColor="text1"/>
-          <w:sz w:val="24"/>
-          <w:szCs w:val="24"/>
+          <w:lang w:val="en-US"/>
+        </w:rPr>
+      </w:pPr>
+      <w:r>
+        <w:rPr>
+          <w:rFonts w:ascii="Book Antiqua" w:hAnsi="Book Antiqua"/>
+          <w:color w:val="161718" w:themeColor="text1"/>
+          <w:sz w:val="24"/>
+          <w:szCs w:val="24"/>
+          <w:lang w:val="en-US"/>
+        </w:rPr>
+        <w:t xml:space="preserve">* </w:t>
+      </w:r>
+      <w:proofErr w:type="gramStart"/>
+      <w:r>
+        <w:rPr>
+          <w:rFonts w:ascii="Book Antiqua" w:hAnsi="Book Antiqua"/>
+          <w:color w:val="161718" w:themeColor="text1"/>
+          <w:sz w:val="24"/>
+          <w:szCs w:val="24"/>
+          <w:lang w:val="en-US"/>
+        </w:rPr>
+        <w:t>LEXEMA :</w:t>
+      </w:r>
+      <w:proofErr w:type="gramEnd"/>
+      <w:r>
+        <w:rPr>
+          <w:rFonts w:ascii="Book Antiqua" w:hAnsi="Book Antiqua"/>
+          <w:color w:val="161718" w:themeColor="text1"/>
+          <w:sz w:val="24"/>
+          <w:szCs w:val="24"/>
+          <w:lang w:val="en-US"/>
+        </w:rPr>
+        <w:t xml:space="preserve"> 'true' </w:t>
+      </w:r>
+    </w:p>
+    <w:p>
+      <w:pPr>
+        <w:rPr>
+          <w:rFonts w:ascii="Book Antiqua" w:hAnsi="Book Antiqua"/>
+          <w:color w:val="161718" w:themeColor="text1"/>
+          <w:sz w:val="24"/>
+          <w:szCs w:val="24"/>
+          <w:lang w:val="en-US"/>
+        </w:rPr>
+      </w:pPr>
+    </w:p>
+    <w:p>
+      <w:pPr>
+        <w:rPr>
+          <w:rFonts w:ascii="Book Antiqua" w:hAnsi="Book Antiqua"/>
+          <w:color w:val="161718" w:themeColor="text1"/>
+          <w:sz w:val="24"/>
+          <w:szCs w:val="24"/>
+          <w:lang w:val="en-US"/>
+        </w:rPr>
+      </w:pPr>
+    </w:p>
+    <w:p>
+      <w:pPr>
+        <w:rPr>
+          <w:rFonts w:ascii="Book Antiqua" w:hAnsi="Book Antiqua"/>
+          <w:color w:val="161718" w:themeColor="text1"/>
+          <w:sz w:val="24"/>
+          <w:szCs w:val="24"/>
+          <w:lang w:val="en-US"/>
+        </w:rPr>
+      </w:pPr>
+    </w:p>
+    <w:p>
+      <w:pPr>
+        <w:rPr>
+          <w:rFonts w:ascii="Book Antiqua" w:hAnsi="Book Antiqua"/>
+          <w:color w:val="161718" w:themeColor="text1"/>
+          <w:sz w:val="24"/>
+          <w:szCs w:val="24"/>
+          <w:lang w:val="en-US"/>
+        </w:rPr>
+      </w:pPr>
+    </w:p>
+    <w:p>
+      <w:pPr>
+        <w:rPr>
+          <w:rFonts w:ascii="Book Antiqua" w:hAnsi="Book Antiqua"/>
+          <w:color w:val="161718" w:themeColor="text1"/>
+          <w:sz w:val="24"/>
+          <w:szCs w:val="24"/>
+          <w:lang w:val="en-US"/>
+        </w:rPr>
+      </w:pPr>
+    </w:p>
+    <w:p>
+      <w:pPr>
+        <w:rPr>
+          <w:rFonts w:ascii="Book Antiqua" w:hAnsi="Book Antiqua"/>
+          <w:color w:val="161718" w:themeColor="text1"/>
+          <w:sz w:val="24"/>
+          <w:szCs w:val="24"/>
+          <w:lang w:val="en-US"/>
+        </w:rPr>
+      </w:pPr>
+    </w:p>
+    <w:p>
+      <w:pPr>
+        <w:rPr>
+          <w:rFonts w:ascii="Book Antiqua" w:hAnsi="Book Antiqua"/>
+          <w:color w:val="161718" w:themeColor="text1"/>
+          <w:sz w:val="24"/>
+          <w:szCs w:val="24"/>
+          <w:lang w:val="en-US"/>
+        </w:rPr>
+      </w:pPr>
+    </w:p>
+    <w:p>
+      <w:pPr>
+        <w:rPr>
+          <w:rFonts w:ascii="Book Antiqua" w:hAnsi="Book Antiqua"/>
+          <w:color w:val="161718" w:themeColor="text1"/>
+          <w:sz w:val="24"/>
+          <w:szCs w:val="24"/>
+          <w:lang w:val="en-US"/>
+        </w:rPr>
+      </w:pPr>
+    </w:p>
+    <w:p>
+      <w:pPr>
+        <w:rPr>
+          <w:rFonts w:ascii="Book Antiqua" w:hAnsi="Book Antiqua"/>
+          <w:color w:val="161718" w:themeColor="text1"/>
+          <w:sz w:val="24"/>
+          <w:szCs w:val="24"/>
+          <w:lang w:val="en-US"/>
         </w:rPr>
       </w:pPr>
     </w:p>
@@ -6703,8 +7174,10 @@
           <w:color w:val="161718" w:themeColor="text1"/>
           <w:sz w:val="32"/>
           <w:szCs w:val="32"/>
-        </w:rPr>
-      </w:pPr>
+          <w:lang w:val="en-US"/>
+        </w:rPr>
+      </w:pPr>
+      <w:proofErr w:type="spellStart"/>
       <w:r>
         <w:rPr>
           <w:rFonts w:ascii="Book Antiqua" w:hAnsi="Book Antiqua"/>
@@ -6713,12 +7186,12 @@
           <w:color w:val="161718" w:themeColor="text1"/>
           <w:sz w:val="32"/>
           <w:szCs w:val="32"/>
-        </w:rPr>
-        <w:t>Fichero Tokens</w:t>
-      </w:r>
-    </w:p>
-    <w:p>
-      <w:pPr>
+          <w:lang w:val="en-US"/>
+        </w:rPr>
+        <w:t>Fichero</w:t>
+      </w:r>
+      <w:proofErr w:type="spellEnd"/>
+      <w:r>
         <w:rPr>
           <w:rFonts w:ascii="Book Antiqua" w:hAnsi="Book Antiqua"/>
           <w:b/>
@@ -6726,26 +7199,72 @@
           <w:color w:val="161718" w:themeColor="text1"/>
           <w:sz w:val="32"/>
           <w:szCs w:val="32"/>
-        </w:rPr>
-      </w:pPr>
-    </w:p>
-    <w:p>
-      <w:pPr>
-        <w:rPr>
-          <w:rFonts w:ascii="Book Antiqua" w:hAnsi="Book Antiqua"/>
-          <w:color w:val="161718" w:themeColor="text1"/>
-          <w:szCs w:val="28"/>
-          <w:lang w:val="en-US"/>
-        </w:rPr>
-      </w:pPr>
-      <w:r>
-        <w:rPr>
-          <w:rFonts w:ascii="Book Antiqua" w:hAnsi="Book Antiqua"/>
-          <w:color w:val="161718" w:themeColor="text1"/>
-          <w:szCs w:val="28"/>
-          <w:lang w:val="en-US"/>
-        </w:rPr>
-        <w:t xml:space="preserve">&lt; PalRes , [1] &gt; </w:t>
+          <w:lang w:val="en-US"/>
+        </w:rPr>
+        <w:t xml:space="preserve"> Tokens</w:t>
+      </w:r>
+    </w:p>
+    <w:p>
+      <w:pPr>
+        <w:rPr>
+          <w:rFonts w:ascii="Book Antiqua" w:hAnsi="Book Antiqua"/>
+          <w:b/>
+          <w:bCs/>
+          <w:color w:val="161718" w:themeColor="text1"/>
+          <w:sz w:val="32"/>
+          <w:szCs w:val="32"/>
+          <w:lang w:val="en-US"/>
+        </w:rPr>
+      </w:pPr>
+    </w:p>
+    <w:p>
+      <w:pPr>
+        <w:rPr>
+          <w:rFonts w:ascii="Book Antiqua" w:hAnsi="Book Antiqua"/>
+          <w:color w:val="161718" w:themeColor="text1"/>
+          <w:szCs w:val="28"/>
+          <w:lang w:val="en-US"/>
+        </w:rPr>
+      </w:pPr>
+      <w:r>
+        <w:rPr>
+          <w:rFonts w:ascii="Book Antiqua" w:hAnsi="Book Antiqua"/>
+          <w:color w:val="161718" w:themeColor="text1"/>
+          <w:szCs w:val="28"/>
+          <w:lang w:val="en-US"/>
+        </w:rPr>
+        <w:t xml:space="preserve">&lt; </w:t>
+      </w:r>
+      <w:proofErr w:type="spellStart"/>
+      <w:proofErr w:type="gramStart"/>
+      <w:r>
+        <w:rPr>
+          <w:rFonts w:ascii="Book Antiqua" w:hAnsi="Book Antiqua"/>
+          <w:color w:val="161718" w:themeColor="text1"/>
+          <w:szCs w:val="28"/>
+          <w:lang w:val="en-US"/>
+        </w:rPr>
+        <w:t>PalRes</w:t>
+      </w:r>
+      <w:proofErr w:type="spellEnd"/>
+      <w:r>
+        <w:rPr>
+          <w:rFonts w:ascii="Book Antiqua" w:hAnsi="Book Antiqua"/>
+          <w:color w:val="161718" w:themeColor="text1"/>
+          <w:szCs w:val="28"/>
+          <w:lang w:val="en-US"/>
+        </w:rPr>
+        <w:t xml:space="preserve"> ,</w:t>
+      </w:r>
+      <w:proofErr w:type="gramEnd"/>
+      <w:r>
+        <w:rPr>
+          <w:rFonts w:ascii="Book Antiqua" w:hAnsi="Book Antiqua"/>
+          <w:color w:val="161718" w:themeColor="text1"/>
+          <w:szCs w:val="28"/>
+          <w:lang w:val="en-US"/>
+        </w:rPr>
+        <w:t xml:space="preserve"> [1] &gt; </w:t>
       </w:r>
     </w:p>
     <w:p>
@@ -9674,33 +10193,81 @@
           <w:color w:val="161718" w:themeColor="text1"/>
           <w:sz w:val="24"/>
           <w:szCs w:val="24"/>
-        </w:rPr>
-      </w:pPr>
-      <w:r>
-        <w:rPr>
-          <w:rFonts w:ascii="Book Antiqua" w:hAnsi="Book Antiqua"/>
-          <w:color w:val="161718" w:themeColor="text1"/>
-          <w:sz w:val="24"/>
-          <w:szCs w:val="24"/>
-        </w:rPr>
-        <w:t xml:space="preserve">* LEXEMA : 'i' </w:t>
-      </w:r>
-    </w:p>
-    <w:p>
-      <w:pPr>
-        <w:rPr>
-          <w:rFonts w:ascii="Book Antiqua" w:hAnsi="Book Antiqua"/>
-          <w:color w:val="161718" w:themeColor="text1"/>
-          <w:sz w:val="24"/>
-          <w:szCs w:val="24"/>
-        </w:rPr>
-      </w:pPr>
-      <w:r>
-        <w:rPr>
-          <w:rFonts w:ascii="Book Antiqua" w:hAnsi="Book Antiqua"/>
-          <w:color w:val="161718" w:themeColor="text1"/>
-          <w:sz w:val="24"/>
-          <w:szCs w:val="24"/>
+          <w:lang w:val="en-US"/>
+        </w:rPr>
+      </w:pPr>
+      <w:r>
+        <w:rPr>
+          <w:rFonts w:ascii="Book Antiqua" w:hAnsi="Book Antiqua"/>
+          <w:color w:val="161718" w:themeColor="text1"/>
+          <w:sz w:val="24"/>
+          <w:szCs w:val="24"/>
+          <w:lang w:val="en-US"/>
+        </w:rPr>
+        <w:t xml:space="preserve">* </w:t>
+      </w:r>
+      <w:proofErr w:type="gramStart"/>
+      <w:r>
+        <w:rPr>
+          <w:rFonts w:ascii="Book Antiqua" w:hAnsi="Book Antiqua"/>
+          <w:color w:val="161718" w:themeColor="text1"/>
+          <w:sz w:val="24"/>
+          <w:szCs w:val="24"/>
+          <w:lang w:val="en-US"/>
+        </w:rPr>
+        <w:t>LEXEMA :</w:t>
+      </w:r>
+      <w:proofErr w:type="gramEnd"/>
+      <w:r>
+        <w:rPr>
+          <w:rFonts w:ascii="Book Antiqua" w:hAnsi="Book Antiqua"/>
+          <w:color w:val="161718" w:themeColor="text1"/>
+          <w:sz w:val="24"/>
+          <w:szCs w:val="24"/>
+          <w:lang w:val="en-US"/>
+        </w:rPr>
+        <w:t xml:space="preserve"> '</w:t>
+      </w:r>
+      <w:proofErr w:type="spellStart"/>
+      <w:r>
+        <w:rPr>
+          <w:rFonts w:ascii="Book Antiqua" w:hAnsi="Book Antiqua"/>
+          <w:color w:val="161718" w:themeColor="text1"/>
+          <w:sz w:val="24"/>
+          <w:szCs w:val="24"/>
+          <w:lang w:val="en-US"/>
+        </w:rPr>
+        <w:t>i</w:t>
+      </w:r>
+      <w:proofErr w:type="spellEnd"/>
+      <w:r>
+        <w:rPr>
+          <w:rFonts w:ascii="Book Antiqua" w:hAnsi="Book Antiqua"/>
+          <w:color w:val="161718" w:themeColor="text1"/>
+          <w:sz w:val="24"/>
+          <w:szCs w:val="24"/>
+          <w:lang w:val="en-US"/>
+        </w:rPr>
+        <w:t xml:space="preserve">' </w:t>
+      </w:r>
+    </w:p>
+    <w:p>
+      <w:pPr>
+        <w:rPr>
+          <w:rFonts w:ascii="Book Antiqua" w:hAnsi="Book Antiqua"/>
+          <w:color w:val="161718" w:themeColor="text1"/>
+          <w:sz w:val="24"/>
+          <w:szCs w:val="24"/>
+          <w:lang w:val="en-US"/>
+        </w:rPr>
+      </w:pPr>
+      <w:r>
+        <w:rPr>
+          <w:rFonts w:ascii="Book Antiqua" w:hAnsi="Book Antiqua"/>
+          <w:color w:val="161718" w:themeColor="text1"/>
+          <w:sz w:val="24"/>
+          <w:szCs w:val="24"/>
+          <w:lang w:val="en-US"/>
         </w:rPr>
         <w:t>-----------------------------------------------------------------</w:t>
       </w:r>
@@ -9714,6 +10281,7 @@
           <w:color w:val="161718" w:themeColor="text1"/>
           <w:sz w:val="32"/>
           <w:szCs w:val="32"/>
+          <w:lang w:val="en-US"/>
         </w:rPr>
       </w:pPr>
     </w:p>
@@ -9726,8 +10294,10 @@
           <w:color w:val="161718" w:themeColor="text1"/>
           <w:sz w:val="32"/>
           <w:szCs w:val="32"/>
-        </w:rPr>
-      </w:pPr>
+          <w:lang w:val="en-US"/>
+        </w:rPr>
+      </w:pPr>
+      <w:proofErr w:type="spellStart"/>
       <w:r>
         <w:rPr>
           <w:rFonts w:ascii="Book Antiqua" w:hAnsi="Book Antiqua"/>
@@ -9736,12 +10306,12 @@
           <w:color w:val="161718" w:themeColor="text1"/>
           <w:sz w:val="32"/>
           <w:szCs w:val="32"/>
-        </w:rPr>
-        <w:t>Fichero Tokens</w:t>
-      </w:r>
-    </w:p>
-    <w:p>
-      <w:pPr>
+          <w:lang w:val="en-US"/>
+        </w:rPr>
+        <w:t>Fichero</w:t>
+      </w:r>
+      <w:proofErr w:type="spellEnd"/>
+      <w:r>
         <w:rPr>
           <w:rFonts w:ascii="Book Antiqua" w:hAnsi="Book Antiqua"/>
           <w:b/>
@@ -9749,15 +10319,31 @@
           <w:color w:val="161718" w:themeColor="text1"/>
           <w:sz w:val="32"/>
           <w:szCs w:val="32"/>
-        </w:rPr>
-      </w:pPr>
-    </w:p>
-    <w:p>
-      <w:pPr>
-        <w:rPr>
-          <w:rFonts w:ascii="Book Antiqua" w:hAnsi="Book Antiqua"/>
-          <w:color w:val="161718" w:themeColor="text1"/>
-          <w:szCs w:val="28"/>
+          <w:lang w:val="en-US"/>
+        </w:rPr>
+        <w:t xml:space="preserve"> Tokens</w:t>
+      </w:r>
+    </w:p>
+    <w:p>
+      <w:pPr>
+        <w:rPr>
+          <w:rFonts w:ascii="Book Antiqua" w:hAnsi="Book Antiqua"/>
+          <w:b/>
+          <w:bCs/>
+          <w:color w:val="161718" w:themeColor="text1"/>
+          <w:sz w:val="32"/>
+          <w:szCs w:val="32"/>
+          <w:lang w:val="en-US"/>
+        </w:rPr>
+      </w:pPr>
+    </w:p>
+    <w:p>
+      <w:pPr>
+        <w:rPr>
+          <w:rFonts w:ascii="Book Antiqua" w:hAnsi="Book Antiqua"/>
+          <w:color w:val="161718" w:themeColor="text1"/>
+          <w:szCs w:val="28"/>
+          <w:lang w:val="en-US"/>
         </w:rPr>
       </w:pPr>
       <w:r>
@@ -9768,6 +10354,7 @@
           <w:color w:val="161718" w:themeColor="text1"/>
           <w:sz w:val="36"/>
           <w:szCs w:val="36"/>
+          <w:lang w:val="en-US"/>
         </w:rPr>
         <w:t xml:space="preserve"> </w:t>
       </w:r>
@@ -9776,25 +10363,84 @@
           <w:rFonts w:ascii="Book Antiqua" w:hAnsi="Book Antiqua"/>
           <w:color w:val="161718" w:themeColor="text1"/>
           <w:szCs w:val="28"/>
-        </w:rPr>
-        <w:t xml:space="preserve">&lt; PalRes , [7] &gt; </w:t>
-      </w:r>
-    </w:p>
-    <w:p>
-      <w:pPr>
-        <w:rPr>
-          <w:rFonts w:ascii="Book Antiqua" w:hAnsi="Book Antiqua"/>
-          <w:color w:val="161718" w:themeColor="text1"/>
-          <w:szCs w:val="28"/>
-        </w:rPr>
-      </w:pPr>
-      <w:r>
-        <w:rPr>
-          <w:rFonts w:ascii="Book Antiqua" w:hAnsi="Book Antiqua"/>
-          <w:color w:val="161718" w:themeColor="text1"/>
-          <w:szCs w:val="28"/>
-        </w:rPr>
-        <w:t xml:space="preserve"> &lt; ID , [1] &gt; </w:t>
+          <w:lang w:val="en-US"/>
+        </w:rPr>
+        <w:t xml:space="preserve">&lt; </w:t>
+      </w:r>
+      <w:proofErr w:type="spellStart"/>
+      <w:proofErr w:type="gramStart"/>
+      <w:r>
+        <w:rPr>
+          <w:rFonts w:ascii="Book Antiqua" w:hAnsi="Book Antiqua"/>
+          <w:color w:val="161718" w:themeColor="text1"/>
+          <w:szCs w:val="28"/>
+          <w:lang w:val="en-US"/>
+        </w:rPr>
+        <w:t>PalRes</w:t>
+      </w:r>
+      <w:proofErr w:type="spellEnd"/>
+      <w:r>
+        <w:rPr>
+          <w:rFonts w:ascii="Book Antiqua" w:hAnsi="Book Antiqua"/>
+          <w:color w:val="161718" w:themeColor="text1"/>
+          <w:szCs w:val="28"/>
+          <w:lang w:val="en-US"/>
+        </w:rPr>
+        <w:t xml:space="preserve"> ,</w:t>
+      </w:r>
+      <w:proofErr w:type="gramEnd"/>
+      <w:r>
+        <w:rPr>
+          <w:rFonts w:ascii="Book Antiqua" w:hAnsi="Book Antiqua"/>
+          <w:color w:val="161718" w:themeColor="text1"/>
+          <w:szCs w:val="28"/>
+          <w:lang w:val="en-US"/>
+        </w:rPr>
+        <w:t xml:space="preserve"> [7] &gt; </w:t>
+      </w:r>
+    </w:p>
+    <w:p>
+      <w:pPr>
+        <w:rPr>
+          <w:rFonts w:ascii="Book Antiqua" w:hAnsi="Book Antiqua"/>
+          <w:color w:val="161718" w:themeColor="text1"/>
+          <w:szCs w:val="28"/>
+        </w:rPr>
+      </w:pPr>
+      <w:r>
+        <w:rPr>
+          <w:rFonts w:ascii="Book Antiqua" w:hAnsi="Book Antiqua"/>
+          <w:color w:val="161718" w:themeColor="text1"/>
+          <w:szCs w:val="28"/>
+          <w:lang w:val="en-US"/>
+        </w:rPr>
+        <w:t xml:space="preserve"> </w:t>
+      </w:r>
+      <w:r>
+        <w:rPr>
+          <w:rFonts w:ascii="Book Antiqua" w:hAnsi="Book Antiqua"/>
+          <w:color w:val="161718" w:themeColor="text1"/>
+          <w:szCs w:val="28"/>
+        </w:rPr>
+        <w:t xml:space="preserve">&lt; </w:t>
+      </w:r>
+      <w:proofErr w:type="gramStart"/>
+      <w:r>
+        <w:rPr>
+          <w:rFonts w:ascii="Book Antiqua" w:hAnsi="Book Antiqua"/>
+          <w:color w:val="161718" w:themeColor="text1"/>
+          <w:szCs w:val="28"/>
+        </w:rPr>
+        <w:t>ID ,</w:t>
+      </w:r>
+      <w:proofErr w:type="gramEnd"/>
+      <w:r>
+        <w:rPr>
+          <w:rFonts w:ascii="Book Antiqua" w:hAnsi="Book Antiqua"/>
+          <w:color w:val="161718" w:themeColor="text1"/>
+          <w:szCs w:val="28"/>
+        </w:rPr>
+        <w:t xml:space="preserve"> [1] &gt; </w:t>
       </w:r>
     </w:p>
     <w:p>
@@ -9837,7 +10483,6 @@
           <w:rFonts w:ascii="Book Antiqua" w:hAnsi="Book Antiqua"/>
           <w:color w:val="161718" w:themeColor="text1"/>
           <w:szCs w:val="28"/>
-          <w:lang w:val="en-US"/>
         </w:rPr>
       </w:pPr>
       <w:r>
@@ -9853,28 +10498,83 @@
           <w:rFonts w:ascii="Book Antiqua" w:hAnsi="Book Antiqua"/>
           <w:color w:val="161718" w:themeColor="text1"/>
           <w:szCs w:val="28"/>
-          <w:lang w:val="en-US"/>
-        </w:rPr>
-        <w:t xml:space="preserve">&lt; PalRes , [7] &gt; </w:t>
-      </w:r>
-    </w:p>
-    <w:p>
-      <w:pPr>
-        <w:rPr>
-          <w:rFonts w:ascii="Book Antiqua" w:hAnsi="Book Antiqua"/>
-          <w:color w:val="161718" w:themeColor="text1"/>
-          <w:szCs w:val="28"/>
-          <w:lang w:val="en-US"/>
-        </w:rPr>
-      </w:pPr>
-      <w:r>
-        <w:rPr>
-          <w:rFonts w:ascii="Book Antiqua" w:hAnsi="Book Antiqua"/>
-          <w:color w:val="161718" w:themeColor="text1"/>
-          <w:szCs w:val="28"/>
-          <w:lang w:val="en-US"/>
-        </w:rPr>
-        <w:t xml:space="preserve"> &lt; ID , [2] &gt; </w:t>
+        </w:rPr>
+        <w:t xml:space="preserve">&lt; </w:t>
+      </w:r>
+      <w:proofErr w:type="spellStart"/>
+      <w:proofErr w:type="gramStart"/>
+      <w:r>
+        <w:rPr>
+          <w:rFonts w:ascii="Book Antiqua" w:hAnsi="Book Antiqua"/>
+          <w:color w:val="161718" w:themeColor="text1"/>
+          <w:szCs w:val="28"/>
+        </w:rPr>
+        <w:t>PalRes</w:t>
+      </w:r>
+      <w:proofErr w:type="spellEnd"/>
+      <w:r>
+        <w:rPr>
+          <w:rFonts w:ascii="Book Antiqua" w:hAnsi="Book Antiqua"/>
+          <w:color w:val="161718" w:themeColor="text1"/>
+          <w:szCs w:val="28"/>
+        </w:rPr>
+        <w:t xml:space="preserve"> ,</w:t>
+      </w:r>
+      <w:proofErr w:type="gramEnd"/>
+      <w:r>
+        <w:rPr>
+          <w:rFonts w:ascii="Book Antiqua" w:hAnsi="Book Antiqua"/>
+          <w:color w:val="161718" w:themeColor="text1"/>
+          <w:szCs w:val="28"/>
+        </w:rPr>
+        <w:t xml:space="preserve"> [7] &gt; </w:t>
+      </w:r>
+    </w:p>
+    <w:p>
+      <w:pPr>
+        <w:rPr>
+          <w:rFonts w:ascii="Book Antiqua" w:hAnsi="Book Antiqua"/>
+          <w:color w:val="161718" w:themeColor="text1"/>
+          <w:szCs w:val="28"/>
+          <w:lang w:val="en-US"/>
+        </w:rPr>
+      </w:pPr>
+      <w:r>
+        <w:rPr>
+          <w:rFonts w:ascii="Book Antiqua" w:hAnsi="Book Antiqua"/>
+          <w:color w:val="161718" w:themeColor="text1"/>
+          <w:szCs w:val="28"/>
+        </w:rPr>
+        <w:t xml:space="preserve"> </w:t>
+      </w:r>
+      <w:r>
+        <w:rPr>
+          <w:rFonts w:ascii="Book Antiqua" w:hAnsi="Book Antiqua"/>
+          <w:color w:val="161718" w:themeColor="text1"/>
+          <w:szCs w:val="28"/>
+          <w:lang w:val="en-US"/>
+        </w:rPr>
+        <w:t xml:space="preserve">&lt; </w:t>
+      </w:r>
+      <w:proofErr w:type="gramStart"/>
+      <w:r>
+        <w:rPr>
+          <w:rFonts w:ascii="Book Antiqua" w:hAnsi="Book Antiqua"/>
+          <w:color w:val="161718" w:themeColor="text1"/>
+          <w:szCs w:val="28"/>
+          <w:lang w:val="en-US"/>
+        </w:rPr>
+        <w:t>ID ,</w:t>
+      </w:r>
+      <w:proofErr w:type="gramEnd"/>
+      <w:r>
+        <w:rPr>
+          <w:rFonts w:ascii="Book Antiqua" w:hAnsi="Book Antiqua"/>
+          <w:color w:val="161718" w:themeColor="text1"/>
+          <w:szCs w:val="28"/>
+          <w:lang w:val="en-US"/>
+        </w:rPr>
+        <w:t xml:space="preserve"> [2] &gt; </w:t>
       </w:r>
     </w:p>
     <w:p>
@@ -10168,25 +10868,6 @@
           <w:rFonts w:ascii="Book Antiqua" w:hAnsi="Book Antiqua"/>
           <w:color w:val="161718" w:themeColor="text1"/>
           <w:szCs w:val="28"/>
-          <w:lang w:val="en-US"/>
-        </w:rPr>
-      </w:pPr>
-      <w:r>
-        <w:rPr>
-          <w:rFonts w:ascii="Book Antiqua" w:hAnsi="Book Antiqua"/>
-          <w:color w:val="161718" w:themeColor="text1"/>
-          <w:szCs w:val="28"/>
-          <w:lang w:val="en-US"/>
-        </w:rPr>
-        <w:t xml:space="preserve"> &lt; ID , [8] &gt; </w:t>
-      </w:r>
-    </w:p>
-    <w:p>
-      <w:pPr>
-        <w:rPr>
-          <w:rFonts w:ascii="Book Antiqua" w:hAnsi="Book Antiqua"/>
-          <w:color w:val="161718" w:themeColor="text1"/>
-          <w:szCs w:val="28"/>
         </w:rPr>
       </w:pPr>
       <w:r>
@@ -10204,7 +10885,68 @@
           <w:color w:val="161718" w:themeColor="text1"/>
           <w:szCs w:val="28"/>
         </w:rPr>
-        <w:t xml:space="preserve">&lt; ID , [9] &gt; </w:t>
+        <w:t xml:space="preserve">&lt; </w:t>
+      </w:r>
+      <w:proofErr w:type="gramStart"/>
+      <w:r>
+        <w:rPr>
+          <w:rFonts w:ascii="Book Antiqua" w:hAnsi="Book Antiqua"/>
+          <w:color w:val="161718" w:themeColor="text1"/>
+          <w:szCs w:val="28"/>
+        </w:rPr>
+        <w:t>ID ,</w:t>
+      </w:r>
+      <w:proofErr w:type="gramEnd"/>
+      <w:r>
+        <w:rPr>
+          <w:rFonts w:ascii="Book Antiqua" w:hAnsi="Book Antiqua"/>
+          <w:color w:val="161718" w:themeColor="text1"/>
+          <w:szCs w:val="28"/>
+        </w:rPr>
+        <w:t xml:space="preserve"> [8] &gt; </w:t>
+      </w:r>
+    </w:p>
+    <w:p>
+      <w:pPr>
+        <w:rPr>
+          <w:rFonts w:ascii="Book Antiqua" w:hAnsi="Book Antiqua"/>
+          <w:color w:val="161718" w:themeColor="text1"/>
+          <w:szCs w:val="28"/>
+        </w:rPr>
+      </w:pPr>
+      <w:r>
+        <w:rPr>
+          <w:rFonts w:ascii="Book Antiqua" w:hAnsi="Book Antiqua"/>
+          <w:color w:val="161718" w:themeColor="text1"/>
+          <w:szCs w:val="28"/>
+        </w:rPr>
+        <w:t xml:space="preserve"> </w:t>
+      </w:r>
+      <w:r>
+        <w:rPr>
+          <w:rFonts w:ascii="Book Antiqua" w:hAnsi="Book Antiqua"/>
+          <w:color w:val="161718" w:themeColor="text1"/>
+          <w:szCs w:val="28"/>
+        </w:rPr>
+        <w:t xml:space="preserve">&lt; </w:t>
+      </w:r>
+      <w:proofErr w:type="gramStart"/>
+      <w:r>
+        <w:rPr>
+          <w:rFonts w:ascii="Book Antiqua" w:hAnsi="Book Antiqua"/>
+          <w:color w:val="161718" w:themeColor="text1"/>
+          <w:szCs w:val="28"/>
+        </w:rPr>
+        <w:t>ID ,</w:t>
+      </w:r>
+      <w:proofErr w:type="gramEnd"/>
+      <w:r>
+        <w:rPr>
+          <w:rFonts w:ascii="Book Antiqua" w:hAnsi="Book Antiqua"/>
+          <w:color w:val="161718" w:themeColor="text1"/>
+          <w:szCs w:val="28"/>
+        </w:rPr>
+        <w:t xml:space="preserve"> [9] &gt; </w:t>
       </w:r>
     </w:p>
     <w:p>
@@ -11304,7 +12046,6 @@
           <w:color w:val="161718" w:themeColor="text1"/>
           <w:sz w:val="24"/>
           <w:szCs w:val="24"/>
-          <w:lang w:val="en-US"/>
         </w:rPr>
       </w:pPr>
       <w:r>
@@ -11322,49 +12063,46 @@
           <w:color w:val="161718" w:themeColor="text1"/>
           <w:sz w:val="24"/>
           <w:szCs w:val="24"/>
-          <w:lang w:val="en-US"/>
-        </w:rPr>
-        <w:t xml:space="preserve">&lt; ID , [1] &gt; </w:t>
-      </w:r>
-    </w:p>
-    <w:p>
-      <w:pPr>
-        <w:rPr>
-          <w:rFonts w:ascii="Book Antiqua" w:hAnsi="Book Antiqua"/>
-          <w:color w:val="161718" w:themeColor="text1"/>
-          <w:sz w:val="24"/>
-          <w:szCs w:val="24"/>
-          <w:lang w:val="en-US"/>
-        </w:rPr>
-      </w:pPr>
-      <w:r>
-        <w:rPr>
-          <w:rFonts w:ascii="Book Antiqua" w:hAnsi="Book Antiqua"/>
-          <w:color w:val="161718" w:themeColor="text1"/>
-          <w:sz w:val="24"/>
-          <w:szCs w:val="24"/>
-          <w:lang w:val="en-US"/>
-        </w:rPr>
-        <w:t xml:space="preserve"> &lt; Punt , [2] &gt; </w:t>
-      </w:r>
-    </w:p>
-    <w:p>
-      <w:pPr>
-        <w:rPr>
-          <w:rFonts w:ascii="Book Antiqua" w:hAnsi="Book Antiqua"/>
-          <w:color w:val="161718" w:themeColor="text1"/>
-          <w:sz w:val="24"/>
-          <w:szCs w:val="24"/>
-          <w:lang w:val="en-US"/>
-        </w:rPr>
-      </w:pPr>
-      <w:r>
-        <w:rPr>
-          <w:rFonts w:ascii="Book Antiqua" w:hAnsi="Book Antiqua"/>
-          <w:color w:val="161718" w:themeColor="text1"/>
-          <w:sz w:val="24"/>
-          <w:szCs w:val="24"/>
-          <w:lang w:val="en-US"/>
+        </w:rPr>
+        <w:t xml:space="preserve">&lt; </w:t>
+      </w:r>
+      <w:proofErr w:type="gramStart"/>
+      <w:r>
+        <w:rPr>
+          <w:rFonts w:ascii="Book Antiqua" w:hAnsi="Book Antiqua"/>
+          <w:color w:val="161718" w:themeColor="text1"/>
+          <w:sz w:val="24"/>
+          <w:szCs w:val="24"/>
+        </w:rPr>
+        <w:t>ID ,</w:t>
+      </w:r>
+      <w:proofErr w:type="gramEnd"/>
+      <w:r>
+        <w:rPr>
+          <w:rFonts w:ascii="Book Antiqua" w:hAnsi="Book Antiqua"/>
+          <w:color w:val="161718" w:themeColor="text1"/>
+          <w:sz w:val="24"/>
+          <w:szCs w:val="24"/>
+        </w:rPr>
+        <w:t xml:space="preserve"> [1] &gt; </w:t>
+      </w:r>
+    </w:p>
+    <w:p>
+      <w:pPr>
+        <w:rPr>
+          <w:rFonts w:ascii="Book Antiqua" w:hAnsi="Book Antiqua"/>
+          <w:color w:val="161718" w:themeColor="text1"/>
+          <w:sz w:val="24"/>
+          <w:szCs w:val="24"/>
+          <w:lang w:val="en-US"/>
+        </w:rPr>
+      </w:pPr>
+      <w:r>
+        <w:rPr>
+          <w:rFonts w:ascii="Book Antiqua" w:hAnsi="Book Antiqua"/>
+          <w:color w:val="161718" w:themeColor="text1"/>
+          <w:sz w:val="24"/>
+          <w:szCs w:val="24"/>
         </w:rPr>
         <w:t xml:space="preserve"> </w:t>
       </w:r>
@@ -11376,6 +12114,59 @@
           <w:szCs w:val="24"/>
           <w:lang w:val="en-US"/>
         </w:rPr>
+        <w:t xml:space="preserve">&lt; </w:t>
+      </w:r>
+      <w:proofErr w:type="gramStart"/>
+      <w:r>
+        <w:rPr>
+          <w:rFonts w:ascii="Book Antiqua" w:hAnsi="Book Antiqua"/>
+          <w:color w:val="161718" w:themeColor="text1"/>
+          <w:sz w:val="24"/>
+          <w:szCs w:val="24"/>
+          <w:lang w:val="en-US"/>
+        </w:rPr>
+        <w:t>Punt ,</w:t>
+      </w:r>
+      <w:proofErr w:type="gramEnd"/>
+      <w:r>
+        <w:rPr>
+          <w:rFonts w:ascii="Book Antiqua" w:hAnsi="Book Antiqua"/>
+          <w:color w:val="161718" w:themeColor="text1"/>
+          <w:sz w:val="24"/>
+          <w:szCs w:val="24"/>
+          <w:lang w:val="en-US"/>
+        </w:rPr>
+        <w:t xml:space="preserve"> [2] &gt; </w:t>
+      </w:r>
+    </w:p>
+    <w:p>
+      <w:pPr>
+        <w:rPr>
+          <w:rFonts w:ascii="Book Antiqua" w:hAnsi="Book Antiqua"/>
+          <w:color w:val="161718" w:themeColor="text1"/>
+          <w:sz w:val="24"/>
+          <w:szCs w:val="24"/>
+          <w:lang w:val="en-US"/>
+        </w:rPr>
+      </w:pPr>
+      <w:r>
+        <w:rPr>
+          <w:rFonts w:ascii="Book Antiqua" w:hAnsi="Book Antiqua"/>
+          <w:color w:val="161718" w:themeColor="text1"/>
+          <w:sz w:val="24"/>
+          <w:szCs w:val="24"/>
+          <w:lang w:val="en-US"/>
+        </w:rPr>
+        <w:t xml:space="preserve"> </w:t>
+      </w:r>
+      <w:r>
+        <w:rPr>
+          <w:rFonts w:ascii="Book Antiqua" w:hAnsi="Book Antiqua"/>
+          <w:color w:val="161718" w:themeColor="text1"/>
+          <w:sz w:val="24"/>
+          <w:szCs w:val="24"/>
+          <w:lang w:val="en-US"/>
+        </w:rPr>
         <w:t xml:space="preserve">&lt; PalRes , [7] &gt; </w:t>
       </w:r>
     </w:p>
@@ -11449,28 +12240,6 @@
           <w:color w:val="161718" w:themeColor="text1"/>
           <w:sz w:val="24"/>
           <w:szCs w:val="24"/>
-          <w:lang w:val="en-US"/>
-        </w:rPr>
-      </w:pPr>
-      <w:r>
-        <w:rPr>
-          <w:rFonts w:ascii="Book Antiqua" w:hAnsi="Book Antiqua"/>
-          <w:color w:val="161718" w:themeColor="text1"/>
-          <w:sz w:val="24"/>
-          <w:szCs w:val="24"/>
-          <w:lang w:val="en-US"/>
-        </w:rPr>
-        <w:t xml:space="preserve"> &lt; PalRes , [2] &gt; </w:t>
-      </w:r>
-    </w:p>
-    <w:p>
-      <w:pPr>
-        <w:rPr>
-          <w:rFonts w:ascii="Book Antiqua" w:hAnsi="Book Antiqua"/>
-          <w:color w:val="161718" w:themeColor="text1"/>
-          <w:sz w:val="24"/>
-          <w:szCs w:val="24"/>
-          <w:lang w:val="en-US"/>
         </w:rPr>
       </w:pPr>
       <w:r>
@@ -11489,61 +12258,176 @@
           <w:color w:val="161718" w:themeColor="text1"/>
           <w:sz w:val="24"/>
           <w:szCs w:val="24"/>
-          <w:lang w:val="en-US"/>
-        </w:rPr>
-        <w:t xml:space="preserve">&lt; ID , [5] &gt; </w:t>
-      </w:r>
-    </w:p>
-    <w:p>
-      <w:pPr>
-        <w:rPr>
-          <w:rFonts w:ascii="Book Antiqua" w:hAnsi="Book Antiqua"/>
-          <w:color w:val="161718" w:themeColor="text1"/>
-          <w:sz w:val="24"/>
-          <w:szCs w:val="24"/>
-          <w:lang w:val="en-US"/>
-        </w:rPr>
-      </w:pPr>
-      <w:r>
-        <w:rPr>
-          <w:rFonts w:ascii="Book Antiqua" w:hAnsi="Book Antiqua"/>
-          <w:color w:val="161718" w:themeColor="text1"/>
-          <w:sz w:val="24"/>
-          <w:szCs w:val="24"/>
-          <w:lang w:val="en-US"/>
-        </w:rPr>
-        <w:t xml:space="preserve"> &lt; Punt , [2] &gt; </w:t>
-      </w:r>
-    </w:p>
-    <w:p>
-      <w:pPr>
-        <w:rPr>
-          <w:rFonts w:ascii="Book Antiqua" w:hAnsi="Book Antiqua"/>
-          <w:color w:val="161718" w:themeColor="text1"/>
-          <w:sz w:val="24"/>
-          <w:szCs w:val="24"/>
-          <w:lang w:val="en-US"/>
-        </w:rPr>
-      </w:pPr>
-      <w:r>
-        <w:rPr>
-          <w:rFonts w:ascii="Book Antiqua" w:hAnsi="Book Antiqua"/>
-          <w:color w:val="161718" w:themeColor="text1"/>
-          <w:sz w:val="24"/>
-          <w:szCs w:val="24"/>
-          <w:lang w:val="en-US"/>
-        </w:rPr>
-        <w:t xml:space="preserve"> &lt; ID , [6] &gt;</w:t>
-      </w:r>
-    </w:p>
-    <w:p>
-      <w:pPr>
-        <w:rPr>
-          <w:rFonts w:ascii="Book Antiqua" w:hAnsi="Book Antiqua"/>
-          <w:color w:val="161718" w:themeColor="text1"/>
-          <w:sz w:val="24"/>
-          <w:szCs w:val="24"/>
-          <w:lang w:val="en-US"/>
+        </w:rPr>
+        <w:t xml:space="preserve">&lt; </w:t>
+      </w:r>
+      <w:proofErr w:type="spellStart"/>
+      <w:proofErr w:type="gramStart"/>
+      <w:r>
+        <w:rPr>
+          <w:rFonts w:ascii="Book Antiqua" w:hAnsi="Book Antiqua"/>
+          <w:color w:val="161718" w:themeColor="text1"/>
+          <w:sz w:val="24"/>
+          <w:szCs w:val="24"/>
+        </w:rPr>
+        <w:t>PalRes</w:t>
+      </w:r>
+      <w:proofErr w:type="spellEnd"/>
+      <w:r>
+        <w:rPr>
+          <w:rFonts w:ascii="Book Antiqua" w:hAnsi="Book Antiqua"/>
+          <w:color w:val="161718" w:themeColor="text1"/>
+          <w:sz w:val="24"/>
+          <w:szCs w:val="24"/>
+        </w:rPr>
+        <w:t xml:space="preserve"> ,</w:t>
+      </w:r>
+      <w:proofErr w:type="gramEnd"/>
+      <w:r>
+        <w:rPr>
+          <w:rFonts w:ascii="Book Antiqua" w:hAnsi="Book Antiqua"/>
+          <w:color w:val="161718" w:themeColor="text1"/>
+          <w:sz w:val="24"/>
+          <w:szCs w:val="24"/>
+        </w:rPr>
+        <w:t xml:space="preserve"> [2] &gt; </w:t>
+      </w:r>
+    </w:p>
+    <w:p>
+      <w:pPr>
+        <w:rPr>
+          <w:rFonts w:ascii="Book Antiqua" w:hAnsi="Book Antiqua"/>
+          <w:color w:val="161718" w:themeColor="text1"/>
+          <w:sz w:val="24"/>
+          <w:szCs w:val="24"/>
+        </w:rPr>
+      </w:pPr>
+      <w:r>
+        <w:rPr>
+          <w:rFonts w:ascii="Book Antiqua" w:hAnsi="Book Antiqua"/>
+          <w:color w:val="161718" w:themeColor="text1"/>
+          <w:sz w:val="24"/>
+          <w:szCs w:val="24"/>
+        </w:rPr>
+        <w:t xml:space="preserve"> &lt; </w:t>
+      </w:r>
+      <w:proofErr w:type="gramStart"/>
+      <w:r>
+        <w:rPr>
+          <w:rFonts w:ascii="Book Antiqua" w:hAnsi="Book Antiqua"/>
+          <w:color w:val="161718" w:themeColor="text1"/>
+          <w:sz w:val="24"/>
+          <w:szCs w:val="24"/>
+        </w:rPr>
+        <w:t>ID ,</w:t>
+      </w:r>
+      <w:proofErr w:type="gramEnd"/>
+      <w:r>
+        <w:rPr>
+          <w:rFonts w:ascii="Book Antiqua" w:hAnsi="Book Antiqua"/>
+          <w:color w:val="161718" w:themeColor="text1"/>
+          <w:sz w:val="24"/>
+          <w:szCs w:val="24"/>
+        </w:rPr>
+        <w:t xml:space="preserve"> [5] &gt; </w:t>
+      </w:r>
+    </w:p>
+    <w:p>
+      <w:pPr>
+        <w:rPr>
+          <w:rFonts w:ascii="Book Antiqua" w:hAnsi="Book Antiqua"/>
+          <w:color w:val="161718" w:themeColor="text1"/>
+          <w:sz w:val="24"/>
+          <w:szCs w:val="24"/>
+        </w:rPr>
+      </w:pPr>
+      <w:r>
+        <w:rPr>
+          <w:rFonts w:ascii="Book Antiqua" w:hAnsi="Book Antiqua"/>
+          <w:color w:val="161718" w:themeColor="text1"/>
+          <w:sz w:val="24"/>
+          <w:szCs w:val="24"/>
+        </w:rPr>
+        <w:t xml:space="preserve"> &lt; </w:t>
+      </w:r>
+      <w:proofErr w:type="spellStart"/>
+      <w:proofErr w:type="gramStart"/>
+      <w:r>
+        <w:rPr>
+          <w:rFonts w:ascii="Book Antiqua" w:hAnsi="Book Antiqua"/>
+          <w:color w:val="161718" w:themeColor="text1"/>
+          <w:sz w:val="24"/>
+          <w:szCs w:val="24"/>
+        </w:rPr>
+        <w:t>Punt</w:t>
+      </w:r>
+      <w:proofErr w:type="spellEnd"/>
+      <w:r>
+        <w:rPr>
+          <w:rFonts w:ascii="Book Antiqua" w:hAnsi="Book Antiqua"/>
+          <w:color w:val="161718" w:themeColor="text1"/>
+          <w:sz w:val="24"/>
+          <w:szCs w:val="24"/>
+        </w:rPr>
+        <w:t xml:space="preserve"> ,</w:t>
+      </w:r>
+      <w:proofErr w:type="gramEnd"/>
+      <w:r>
+        <w:rPr>
+          <w:rFonts w:ascii="Book Antiqua" w:hAnsi="Book Antiqua"/>
+          <w:color w:val="161718" w:themeColor="text1"/>
+          <w:sz w:val="24"/>
+          <w:szCs w:val="24"/>
+        </w:rPr>
+        <w:t xml:space="preserve"> [2] &gt; </w:t>
+      </w:r>
+    </w:p>
+    <w:p>
+      <w:pPr>
+        <w:rPr>
+          <w:rFonts w:ascii="Book Antiqua" w:hAnsi="Book Antiqua"/>
+          <w:color w:val="161718" w:themeColor="text1"/>
+          <w:sz w:val="24"/>
+          <w:szCs w:val="24"/>
+        </w:rPr>
+      </w:pPr>
+      <w:r>
+        <w:rPr>
+          <w:rFonts w:ascii="Book Antiqua" w:hAnsi="Book Antiqua"/>
+          <w:color w:val="161718" w:themeColor="text1"/>
+          <w:sz w:val="24"/>
+          <w:szCs w:val="24"/>
+        </w:rPr>
+        <w:t xml:space="preserve"> &lt; </w:t>
+      </w:r>
+      <w:proofErr w:type="gramStart"/>
+      <w:r>
+        <w:rPr>
+          <w:rFonts w:ascii="Book Antiqua" w:hAnsi="Book Antiqua"/>
+          <w:color w:val="161718" w:themeColor="text1"/>
+          <w:sz w:val="24"/>
+          <w:szCs w:val="24"/>
+        </w:rPr>
+        <w:t>ID ,</w:t>
+      </w:r>
+      <w:proofErr w:type="gramEnd"/>
+      <w:r>
+        <w:rPr>
+          <w:rFonts w:ascii="Book Antiqua" w:hAnsi="Book Antiqua"/>
+          <w:color w:val="161718" w:themeColor="text1"/>
+          <w:sz w:val="24"/>
+          <w:szCs w:val="24"/>
+        </w:rPr>
+        <w:t xml:space="preserve"> [6] &gt;</w:t>
+      </w:r>
+    </w:p>
+    <w:p>
+      <w:pPr>
+        <w:rPr>
+          <w:rFonts w:ascii="Book Antiqua" w:hAnsi="Book Antiqua"/>
+          <w:color w:val="161718" w:themeColor="text1"/>
+          <w:sz w:val="24"/>
+          <w:szCs w:val="24"/>
         </w:rPr>
       </w:pPr>
     </w:p>
@@ -13277,33 +14161,81 @@
           <w:color w:val="161718" w:themeColor="text1"/>
           <w:sz w:val="24"/>
           <w:szCs w:val="24"/>
-        </w:rPr>
-      </w:pPr>
-      <w:r>
-        <w:rPr>
-          <w:rFonts w:ascii="Book Antiqua" w:hAnsi="Book Antiqua"/>
-          <w:color w:val="161718" w:themeColor="text1"/>
-          <w:sz w:val="24"/>
-          <w:szCs w:val="24"/>
-        </w:rPr>
-        <w:t xml:space="preserve">* LEXEMA : 'println' </w:t>
-      </w:r>
-    </w:p>
-    <w:p>
-      <w:pPr>
-        <w:rPr>
-          <w:rFonts w:ascii="Book Antiqua" w:hAnsi="Book Antiqua"/>
-          <w:color w:val="161718" w:themeColor="text1"/>
-          <w:sz w:val="24"/>
-          <w:szCs w:val="24"/>
-        </w:rPr>
-      </w:pPr>
-      <w:r>
-        <w:rPr>
-          <w:rFonts w:ascii="Book Antiqua" w:hAnsi="Book Antiqua"/>
-          <w:color w:val="161718" w:themeColor="text1"/>
-          <w:sz w:val="24"/>
-          <w:szCs w:val="24"/>
+          <w:lang w:val="en-US"/>
+        </w:rPr>
+      </w:pPr>
+      <w:r>
+        <w:rPr>
+          <w:rFonts w:ascii="Book Antiqua" w:hAnsi="Book Antiqua"/>
+          <w:color w:val="161718" w:themeColor="text1"/>
+          <w:sz w:val="24"/>
+          <w:szCs w:val="24"/>
+          <w:lang w:val="en-US"/>
+        </w:rPr>
+        <w:t xml:space="preserve">* </w:t>
+      </w:r>
+      <w:proofErr w:type="gramStart"/>
+      <w:r>
+        <w:rPr>
+          <w:rFonts w:ascii="Book Antiqua" w:hAnsi="Book Antiqua"/>
+          <w:color w:val="161718" w:themeColor="text1"/>
+          <w:sz w:val="24"/>
+          <w:szCs w:val="24"/>
+          <w:lang w:val="en-US"/>
+        </w:rPr>
+        <w:t>LEXEMA :</w:t>
+      </w:r>
+      <w:proofErr w:type="gramEnd"/>
+      <w:r>
+        <w:rPr>
+          <w:rFonts w:ascii="Book Antiqua" w:hAnsi="Book Antiqua"/>
+          <w:color w:val="161718" w:themeColor="text1"/>
+          <w:sz w:val="24"/>
+          <w:szCs w:val="24"/>
+          <w:lang w:val="en-US"/>
+        </w:rPr>
+        <w:t xml:space="preserve"> '</w:t>
+      </w:r>
+      <w:proofErr w:type="spellStart"/>
+      <w:r>
+        <w:rPr>
+          <w:rFonts w:ascii="Book Antiqua" w:hAnsi="Book Antiqua"/>
+          <w:color w:val="161718" w:themeColor="text1"/>
+          <w:sz w:val="24"/>
+          <w:szCs w:val="24"/>
+          <w:lang w:val="en-US"/>
+        </w:rPr>
+        <w:t>println</w:t>
+      </w:r>
+      <w:proofErr w:type="spellEnd"/>
+      <w:r>
+        <w:rPr>
+          <w:rFonts w:ascii="Book Antiqua" w:hAnsi="Book Antiqua"/>
+          <w:color w:val="161718" w:themeColor="text1"/>
+          <w:sz w:val="24"/>
+          <w:szCs w:val="24"/>
+          <w:lang w:val="en-US"/>
+        </w:rPr>
+        <w:t xml:space="preserve">' </w:t>
+      </w:r>
+    </w:p>
+    <w:p>
+      <w:pPr>
+        <w:rPr>
+          <w:rFonts w:ascii="Book Antiqua" w:hAnsi="Book Antiqua"/>
+          <w:color w:val="161718" w:themeColor="text1"/>
+          <w:sz w:val="24"/>
+          <w:szCs w:val="24"/>
+          <w:lang w:val="en-US"/>
+        </w:rPr>
+      </w:pPr>
+      <w:r>
+        <w:rPr>
+          <w:rFonts w:ascii="Book Antiqua" w:hAnsi="Book Antiqua"/>
+          <w:color w:val="161718" w:themeColor="text1"/>
+          <w:sz w:val="24"/>
+          <w:szCs w:val="24"/>
+          <w:lang w:val="en-US"/>
         </w:rPr>
         <w:t>-----------------------------------------------------------------</w:t>
       </w:r>
@@ -13317,6 +14249,7 @@
           <w:color w:val="161718" w:themeColor="text1"/>
           <w:sz w:val="32"/>
           <w:szCs w:val="32"/>
+          <w:lang w:val="en-US"/>
         </w:rPr>
       </w:pPr>
     </w:p>
@@ -13329,8 +14262,10 @@
           <w:color w:val="161718" w:themeColor="text1"/>
           <w:sz w:val="32"/>
           <w:szCs w:val="32"/>
-        </w:rPr>
-      </w:pPr>
+          <w:lang w:val="en-US"/>
+        </w:rPr>
+      </w:pPr>
+      <w:proofErr w:type="spellStart"/>
       <w:r>
         <w:rPr>
           <w:rFonts w:ascii="Book Antiqua" w:hAnsi="Book Antiqua"/>
@@ -13339,12 +14274,12 @@
           <w:color w:val="161718" w:themeColor="text1"/>
           <w:sz w:val="32"/>
           <w:szCs w:val="32"/>
-        </w:rPr>
-        <w:t>Fichero Tokens</w:t>
-      </w:r>
-    </w:p>
-    <w:p>
-      <w:pPr>
+          <w:lang w:val="en-US"/>
+        </w:rPr>
+        <w:t>Fichero</w:t>
+      </w:r>
+      <w:proofErr w:type="spellEnd"/>
+      <w:r>
         <w:rPr>
           <w:rFonts w:ascii="Book Antiqua" w:hAnsi="Book Antiqua"/>
           <w:b/>
@@ -13352,26 +14287,61 @@
           <w:color w:val="161718" w:themeColor="text1"/>
           <w:sz w:val="32"/>
           <w:szCs w:val="32"/>
-        </w:rPr>
-      </w:pPr>
-    </w:p>
-    <w:p>
-      <w:pPr>
-        <w:rPr>
-          <w:rFonts w:ascii="Book Antiqua" w:hAnsi="Book Antiqua"/>
-          <w:color w:val="161718" w:themeColor="text1"/>
-          <w:szCs w:val="28"/>
-          <w:lang w:val="en-US"/>
-        </w:rPr>
-      </w:pPr>
-      <w:r>
-        <w:rPr>
-          <w:rFonts w:ascii="Book Antiqua" w:hAnsi="Book Antiqua"/>
-          <w:color w:val="161718" w:themeColor="text1"/>
-          <w:szCs w:val="28"/>
-          <w:lang w:val="en-US"/>
-        </w:rPr>
-        <w:t xml:space="preserve">&lt; ID , [1] &gt; </w:t>
+          <w:lang w:val="en-US"/>
+        </w:rPr>
+        <w:t xml:space="preserve"> Tokens</w:t>
+      </w:r>
+    </w:p>
+    <w:p>
+      <w:pPr>
+        <w:rPr>
+          <w:rFonts w:ascii="Book Antiqua" w:hAnsi="Book Antiqua"/>
+          <w:b/>
+          <w:bCs/>
+          <w:color w:val="161718" w:themeColor="text1"/>
+          <w:sz w:val="32"/>
+          <w:szCs w:val="32"/>
+          <w:lang w:val="en-US"/>
+        </w:rPr>
+      </w:pPr>
+    </w:p>
+    <w:p>
+      <w:pPr>
+        <w:rPr>
+          <w:rFonts w:ascii="Book Antiqua" w:hAnsi="Book Antiqua"/>
+          <w:color w:val="161718" w:themeColor="text1"/>
+          <w:szCs w:val="28"/>
+          <w:lang w:val="en-US"/>
+        </w:rPr>
+      </w:pPr>
+      <w:r>
+        <w:rPr>
+          <w:rFonts w:ascii="Book Antiqua" w:hAnsi="Book Antiqua"/>
+          <w:color w:val="161718" w:themeColor="text1"/>
+          <w:szCs w:val="28"/>
+          <w:lang w:val="en-US"/>
+        </w:rPr>
+        <w:t xml:space="preserve">&lt; </w:t>
+      </w:r>
+      <w:proofErr w:type="gramStart"/>
+      <w:r>
+        <w:rPr>
+          <w:rFonts w:ascii="Book Antiqua" w:hAnsi="Book Antiqua"/>
+          <w:color w:val="161718" w:themeColor="text1"/>
+          <w:szCs w:val="28"/>
+          <w:lang w:val="en-US"/>
+        </w:rPr>
+        <w:t>ID ,</w:t>
+      </w:r>
+      <w:proofErr w:type="gramEnd"/>
+      <w:r>
+        <w:rPr>
+          <w:rFonts w:ascii="Book Antiqua" w:hAnsi="Book Antiqua"/>
+          <w:color w:val="161718" w:themeColor="text1"/>
+          <w:szCs w:val="28"/>
+          <w:lang w:val="en-US"/>
+        </w:rPr>
+        <w:t xml:space="preserve"> [1] &gt; </w:t>
       </w:r>
     </w:p>
     <w:p>
@@ -13959,6 +14929,7 @@
           <w:rFonts w:ascii="Book Antiqua" w:hAnsi="Book Antiqua"/>
           <w:color w:val="161718" w:themeColor="text1"/>
           <w:szCs w:val="28"/>
+          <w:lang w:val="en-US"/>
         </w:rPr>
       </w:pPr>
       <w:r>
@@ -13975,8 +14946,40 @@
           <w:rFonts w:ascii="Book Antiqua" w:hAnsi="Book Antiqua"/>
           <w:color w:val="161718" w:themeColor="text1"/>
           <w:szCs w:val="28"/>
-        </w:rPr>
-        <w:t>&lt; Corch , [2] &gt;</w:t>
+          <w:lang w:val="en-US"/>
+        </w:rPr>
+        <w:t xml:space="preserve">&lt; </w:t>
+      </w:r>
+      <w:proofErr w:type="spellStart"/>
+      <w:proofErr w:type="gramStart"/>
+      <w:r>
+        <w:rPr>
+          <w:rFonts w:ascii="Book Antiqua" w:hAnsi="Book Antiqua"/>
+          <w:color w:val="161718" w:themeColor="text1"/>
+          <w:szCs w:val="28"/>
+          <w:lang w:val="en-US"/>
+        </w:rPr>
+        <w:t>Corch</w:t>
+      </w:r>
+      <w:proofErr w:type="spellEnd"/>
+      <w:r>
+        <w:rPr>
+          <w:rFonts w:ascii="Book Antiqua" w:hAnsi="Book Antiqua"/>
+          <w:color w:val="161718" w:themeColor="text1"/>
+          <w:szCs w:val="28"/>
+          <w:lang w:val="en-US"/>
+        </w:rPr>
+        <w:t xml:space="preserve"> ,</w:t>
+      </w:r>
+      <w:proofErr w:type="gramEnd"/>
+      <w:r>
+        <w:rPr>
+          <w:rFonts w:ascii="Book Antiqua" w:hAnsi="Book Antiqua"/>
+          <w:color w:val="161718" w:themeColor="text1"/>
+          <w:szCs w:val="28"/>
+          <w:lang w:val="en-US"/>
+        </w:rPr>
+        <w:t xml:space="preserve"> [2] &gt;</w:t>
       </w:r>
     </w:p>
     <w:p>
@@ -13988,6 +14991,7 @@
           <w:color w:val="161718" w:themeColor="text1"/>
           <w:sz w:val="32"/>
           <w:szCs w:val="32"/>
+          <w:lang w:val="en-US"/>
         </w:rPr>
       </w:pPr>
     </w:p>
@@ -14000,8 +15004,10 @@
           <w:color w:val="161718" w:themeColor="text1"/>
           <w:sz w:val="32"/>
           <w:szCs w:val="32"/>
-        </w:rPr>
-      </w:pPr>
+          <w:lang w:val="en-US"/>
+        </w:rPr>
+      </w:pPr>
+      <w:proofErr w:type="spellStart"/>
       <w:r>
         <w:rPr>
           <w:rFonts w:ascii="Book Antiqua" w:hAnsi="Book Antiqua"/>
@@ -14010,12 +15016,12 @@
           <w:color w:val="161718" w:themeColor="text1"/>
           <w:sz w:val="32"/>
           <w:szCs w:val="32"/>
-        </w:rPr>
-        <w:t>Fichero Errores</w:t>
-      </w:r>
-    </w:p>
-    <w:p>
-      <w:pPr>
+          <w:lang w:val="en-US"/>
+        </w:rPr>
+        <w:t>Fichero</w:t>
+      </w:r>
+      <w:proofErr w:type="spellEnd"/>
+      <w:r>
         <w:rPr>
           <w:rFonts w:ascii="Book Antiqua" w:hAnsi="Book Antiqua"/>
           <w:b/>
@@ -14023,24 +15029,71 @@
           <w:color w:val="161718" w:themeColor="text1"/>
           <w:sz w:val="32"/>
           <w:szCs w:val="32"/>
-        </w:rPr>
-      </w:pPr>
-    </w:p>
-    <w:p>
-      <w:pPr>
-        <w:rPr>
-          <w:rFonts w:ascii="Book Antiqua" w:hAnsi="Book Antiqua"/>
-          <w:color w:val="161718" w:themeColor="text1"/>
-          <w:szCs w:val="28"/>
-        </w:rPr>
-      </w:pPr>
-      <w:r>
-        <w:rPr>
-          <w:rFonts w:ascii="Book Antiqua" w:hAnsi="Book Antiqua"/>
-          <w:color w:val="161718" w:themeColor="text1"/>
-          <w:szCs w:val="28"/>
-        </w:rPr>
-        <w:t>1 Linea: 0 Tipo: lexicoCaracter no reconocido.</w:t>
+          <w:lang w:val="en-US"/>
+        </w:rPr>
+        <w:t xml:space="preserve"> </w:t>
+      </w:r>
+      <w:proofErr w:type="spellStart"/>
+      <w:r>
+        <w:rPr>
+          <w:rFonts w:ascii="Book Antiqua" w:hAnsi="Book Antiqua"/>
+          <w:b/>
+          <w:bCs/>
+          <w:color w:val="161718" w:themeColor="text1"/>
+          <w:sz w:val="32"/>
+          <w:szCs w:val="32"/>
+          <w:lang w:val="en-US"/>
+        </w:rPr>
+        <w:t>Errores</w:t>
+      </w:r>
+      <w:proofErr w:type="spellEnd"/>
+    </w:p>
+    <w:p>
+      <w:pPr>
+        <w:rPr>
+          <w:rFonts w:ascii="Book Antiqua" w:hAnsi="Book Antiqua"/>
+          <w:b/>
+          <w:bCs/>
+          <w:color w:val="161718" w:themeColor="text1"/>
+          <w:sz w:val="32"/>
+          <w:szCs w:val="32"/>
+          <w:lang w:val="en-US"/>
+        </w:rPr>
+      </w:pPr>
+    </w:p>
+    <w:p>
+      <w:pPr>
+        <w:rPr>
+          <w:rFonts w:ascii="Book Antiqua" w:hAnsi="Book Antiqua"/>
+          <w:color w:val="161718" w:themeColor="text1"/>
+          <w:szCs w:val="28"/>
+        </w:rPr>
+      </w:pPr>
+      <w:r>
+        <w:rPr>
+          <w:rFonts w:ascii="Book Antiqua" w:hAnsi="Book Antiqua"/>
+          <w:color w:val="161718" w:themeColor="text1"/>
+          <w:szCs w:val="28"/>
+        </w:rPr>
+        <w:t xml:space="preserve">1 </w:t>
+      </w:r>
+      <w:proofErr w:type="spellStart"/>
+      <w:r>
+        <w:rPr>
+          <w:rFonts w:ascii="Book Antiqua" w:hAnsi="Book Antiqua"/>
+          <w:color w:val="161718" w:themeColor="text1"/>
+          <w:szCs w:val="28"/>
+        </w:rPr>
+        <w:t>Linea</w:t>
+      </w:r>
+      <w:proofErr w:type="spellEnd"/>
+      <w:r>
+        <w:rPr>
+          <w:rFonts w:ascii="Book Antiqua" w:hAnsi="Book Antiqua"/>
+          <w:color w:val="161718" w:themeColor="text1"/>
+          <w:szCs w:val="28"/>
+        </w:rPr>
+        <w:t>: 0 Tipo: lexicoCaracter no reconocido.</w:t>
       </w:r>
     </w:p>
     <w:p>
@@ -15897,7 +16950,7 @@
         <v:path o:extrusionok="f" gradientshapeok="t" o:connecttype="rect"/>
         <o:lock v:ext="edit" aspectratio="t"/>
       </v:shapetype>
-      <v:shape id="_x0000_i1027" type="#_x0000_t75" style="width:593.25pt;height:454.5pt;visibility:visible" o:bullet="t">
+      <v:shape id="_x0000_i1031" type="#_x0000_t75" style="width:593.25pt;height:454.5pt;visibility:visible" o:bullet="t">
         <v:imagedata r:id="rId1" o:title=""/>
       </v:shape>
     </w:pict>
@@ -17679,4 +18732,24 @@
   <a:objectDefaults/>
   <a:extraClrSchemeLst/>
 </a:theme>
+</file>
+
+<file path=word/webextensions/taskpanes.xml><?xml version="1.0" encoding="utf-8"?>
+<wetp:taskpanes xmlns:wetp="http://schemas.microsoft.com/office/webextensions/taskpanes/2010/11">
+  <wetp:taskpane dockstate="right" visibility="0" width="700" row="0">
+    <wetp:webextensionref xmlns:r="http://schemas.openxmlformats.org/officeDocument/2006/relationships" r:id="rId1"/>
+  </wetp:taskpane>
+</wetp:taskpanes>
+</file>
+
+<file path=word/webextensions/webextension1.xml><?xml version="1.0" encoding="utf-8"?>
+<we:webextension xmlns:we="http://schemas.microsoft.com/office/webextensions/webextension/2010/11" id="{2C1814F3-53E3-49F4-8FA7-4EAC8E2FD093}">
+  <we:reference id="wa200006000" version="1.2.1.0" store="es-ES" storeType="OMEX"/>
+  <we:alternateReferences>
+    <we:reference id="WA200006000" version="1.2.1.0" store="WA200006000" storeType="OMEX"/>
+  </we:alternateReferences>
+  <we:properties/>
+  <we:bindings/>
+  <we:snapshot xmlns:r="http://schemas.openxmlformats.org/officeDocument/2006/relationships"/>
+</we:webextension>
 </file>
</xml_diff>